<commit_message>
Petit déplacement des images de schéma.
</commit_message>
<xml_diff>
--- a/3. Execution/1. Conception/Sous parties/Besoins.docx
+++ b/3. Execution/1. Conception/Sous parties/Besoins.docx
@@ -385,6 +385,21 @@
     </w:p>
     <w:p>
       <w:pPr>
+        <w:spacing w:after="200" w:line="276" w:lineRule="auto"/>
+        <w:jc w:val="left"/>
+        <w:rPr>
+          <w:lang w:val="fr-CH"/>
+        </w:rPr>
+      </w:pPr>
+      <w:r>
+        <w:rPr>
+          <w:lang w:val="fr-CH"/>
+        </w:rPr>
+        <w:br w:type="page"/>
+      </w:r>
+    </w:p>
+    <w:p>
+      <w:pPr>
         <w:pStyle w:val="Titre3"/>
         <w:rPr>
           <w:lang w:val="fr-CH"/>
@@ -395,6 +410,7 @@
         <w:rPr>
           <w:lang w:val="fr-CH"/>
         </w:rPr>
+        <w:lastRenderedPageBreak/>
         <w:t>UC 1.1 Créer un problème</w:t>
       </w:r>
       <w:bookmarkEnd w:id="2"/>
@@ -1024,7 +1040,6 @@
                 <w:b/>
                 <w:lang w:val="fr-CH"/>
               </w:rPr>
-              <w:lastRenderedPageBreak/>
               <w:t>Scénarios alternatifs</w:t>
             </w:r>
           </w:p>
@@ -1250,6 +1265,30 @@
                 <w:lang w:val="fr-CH"/>
               </w:rPr>
             </w:pPr>
+            <w:r>
+              <w:rPr>
+                <w:lang w:val="fr-CH"/>
+              </w:rPr>
+              <w:t>E</w:t>
+            </w:r>
+            <w:r>
+              <w:rPr>
+                <w:lang w:val="fr-CH"/>
+              </w:rPr>
+              <w:t>N</w:t>
+            </w:r>
+            <w:r>
+              <w:rPr>
+                <w:lang w:val="fr-CH"/>
+              </w:rPr>
+              <w:t>F</w:t>
+            </w:r>
+            <w:r>
+              <w:rPr>
+                <w:lang w:val="fr-CH"/>
+              </w:rPr>
+              <w:t>3</w:t>
+            </w:r>
           </w:p>
         </w:tc>
       </w:tr>
@@ -1260,6 +1299,68 @@
           <w:lang w:val="fr-CH"/>
         </w:rPr>
       </w:pPr>
+    </w:p>
+    <w:p>
+      <w:pPr>
+        <w:rPr>
+          <w:lang w:val="fr-CH"/>
+        </w:rPr>
+      </w:pPr>
+      <w:r>
+        <w:rPr>
+          <w:noProof/>
+          <w:lang w:val="fr-CH" w:eastAsia="fr-CH"/>
+        </w:rPr>
+        <w:lastRenderedPageBreak/>
+        <w:drawing>
+          <wp:inline distT="0" distB="0" distL="0" distR="0">
+            <wp:extent cx="5895029" cy="4794422"/>
+            <wp:effectExtent l="0" t="0" r="0" b="6350"/>
+            <wp:docPr id="1" name="Image 1" descr="C:\He-arc\P2\Java\Git\3. Execution\1. Conception\Schémas\Images\DSS 1.1.PNG"/>
+            <wp:cNvGraphicFramePr>
+              <a:graphicFrameLocks xmlns:a="http://schemas.openxmlformats.org/drawingml/2006/main" noChangeAspect="1"/>
+            </wp:cNvGraphicFramePr>
+            <a:graphic xmlns:a="http://schemas.openxmlformats.org/drawingml/2006/main">
+              <a:graphicData uri="http://schemas.openxmlformats.org/drawingml/2006/picture">
+                <pic:pic xmlns:pic="http://schemas.openxmlformats.org/drawingml/2006/picture">
+                  <pic:nvPicPr>
+                    <pic:cNvPr id="0" name="Picture 1" descr="C:\He-arc\P2\Java\Git\3. Execution\1. Conception\Schémas\Images\DSS 1.1.PNG"/>
+                    <pic:cNvPicPr>
+                      <a:picLocks noChangeAspect="1" noChangeArrowheads="1"/>
+                    </pic:cNvPicPr>
+                  </pic:nvPicPr>
+                  <pic:blipFill>
+                    <a:blip r:embed="rId5">
+                      <a:extLst>
+                        <a:ext uri="{28A0092B-C50C-407E-A947-70E740481C1C}">
+                          <a14:useLocalDpi xmlns:a14="http://schemas.microsoft.com/office/drawing/2010/main" val="0"/>
+                        </a:ext>
+                      </a:extLst>
+                    </a:blip>
+                    <a:srcRect/>
+                    <a:stretch>
+                      <a:fillRect/>
+                    </a:stretch>
+                  </pic:blipFill>
+                  <pic:spPr bwMode="auto">
+                    <a:xfrm>
+                      <a:off x="0" y="0"/>
+                      <a:ext cx="5907753" cy="4804771"/>
+                    </a:xfrm>
+                    <a:prstGeom prst="rect">
+                      <a:avLst/>
+                    </a:prstGeom>
+                    <a:noFill/>
+                    <a:ln>
+                      <a:noFill/>
+                    </a:ln>
+                  </pic:spPr>
+                </pic:pic>
+              </a:graphicData>
+            </a:graphic>
+          </wp:inline>
+        </w:drawing>
+      </w:r>
     </w:p>
     <w:p>
       <w:pPr>
@@ -1740,13 +1841,13 @@
               <w:pStyle w:val="TableauPoint"/>
             </w:pPr>
             <w:r>
-              <w:t>Clic sur le bouton « </w:t>
-            </w:r>
-            <w:r>
-              <w:t>Charger</w:t>
-            </w:r>
-            <w:r>
-              <w:t> » sur la page d’accueil ;</w:t>
+              <w:t xml:space="preserve">Clic </w:t>
+            </w:r>
+            <w:r>
+              <w:t>sur un élément d’historique</w:t>
+            </w:r>
+            <w:r>
+              <w:t xml:space="preserve"> sur la page d’accueil ;</w:t>
             </w:r>
           </w:p>
           <w:p>
@@ -1928,7 +2029,7 @@
         </w:tblPrEx>
         <w:trPr>
           <w:cantSplit/>
-          <w:trHeight w:val="905"/>
+          <w:trHeight w:val="505"/>
         </w:trPr>
         <w:tc>
           <w:tcPr>
@@ -1969,21 +2070,6 @@
             <w:r>
               <w:tab/>
               <w:t>Chemin ou projet inexistant ;</w:t>
-            </w:r>
-          </w:p>
-          <w:p>
-            <w:pPr>
-              <w:pStyle w:val="Tableau"/>
-            </w:pPr>
-            <w:r>
-              <w:t>3.2 :</w:t>
-            </w:r>
-            <w:r>
-              <w:tab/>
-              <w:t>Réaffichage des projets excluant l’erreur</w:t>
-            </w:r>
-            <w:r>
-              <w:t>.</w:t>
             </w:r>
           </w:p>
         </w:tc>
@@ -2178,6 +2264,42 @@
                 <w:lang w:val="fr-CH"/>
               </w:rPr>
             </w:pPr>
+            <w:r>
+              <w:rPr>
+                <w:lang w:val="fr-CH"/>
+              </w:rPr>
+              <w:t>ENF</w:t>
+            </w:r>
+            <w:r>
+              <w:rPr>
+                <w:lang w:val="fr-CH"/>
+              </w:rPr>
+              <w:t xml:space="preserve">2, </w:t>
+            </w:r>
+            <w:r>
+              <w:rPr>
+                <w:lang w:val="fr-CH"/>
+              </w:rPr>
+              <w:t>E</w:t>
+            </w:r>
+            <w:r>
+              <w:rPr>
+                <w:lang w:val="fr-CH"/>
+              </w:rPr>
+              <w:t>N</w:t>
+            </w:r>
+            <w:r>
+              <w:rPr>
+                <w:lang w:val="fr-CH"/>
+              </w:rPr>
+              <w:t>F</w:t>
+            </w:r>
+            <w:r>
+              <w:rPr>
+                <w:lang w:val="fr-CH"/>
+              </w:rPr>
+              <w:t>3</w:t>
+            </w:r>
           </w:p>
         </w:tc>
       </w:tr>
@@ -2188,6 +2310,62 @@
           <w:lang w:val="fr-CH"/>
         </w:rPr>
       </w:pPr>
+      <w:r>
+        <w:rPr>
+          <w:noProof/>
+          <w:lang w:val="fr-CH" w:eastAsia="fr-CH"/>
+        </w:rPr>
+        <w:drawing>
+          <wp:inline distT="0" distB="0" distL="0" distR="0">
+            <wp:extent cx="5523471" cy="4515992"/>
+            <wp:effectExtent l="0" t="0" r="1270" b="0"/>
+            <wp:docPr id="2" name="Image 2" descr="C:\He-arc\P2\Java\Git\3. Execution\1. Conception\Schémas\Images\DSS 1.2.PNG"/>
+            <wp:cNvGraphicFramePr>
+              <a:graphicFrameLocks xmlns:a="http://schemas.openxmlformats.org/drawingml/2006/main" noChangeAspect="1"/>
+            </wp:cNvGraphicFramePr>
+            <a:graphic xmlns:a="http://schemas.openxmlformats.org/drawingml/2006/main">
+              <a:graphicData uri="http://schemas.openxmlformats.org/drawingml/2006/picture">
+                <pic:pic xmlns:pic="http://schemas.openxmlformats.org/drawingml/2006/picture">
+                  <pic:nvPicPr>
+                    <pic:cNvPr id="0" name="Picture 2" descr="C:\He-arc\P2\Java\Git\3. Execution\1. Conception\Schémas\Images\DSS 1.2.PNG"/>
+                    <pic:cNvPicPr>
+                      <a:picLocks noChangeAspect="1" noChangeArrowheads="1"/>
+                    </pic:cNvPicPr>
+                  </pic:nvPicPr>
+                  <pic:blipFill>
+                    <a:blip r:embed="rId6">
+                      <a:extLst>
+                        <a:ext uri="{28A0092B-C50C-407E-A947-70E740481C1C}">
+                          <a14:useLocalDpi xmlns:a14="http://schemas.microsoft.com/office/drawing/2010/main" val="0"/>
+                        </a:ext>
+                      </a:extLst>
+                    </a:blip>
+                    <a:srcRect/>
+                    <a:stretch>
+                      <a:fillRect/>
+                    </a:stretch>
+                  </pic:blipFill>
+                  <pic:spPr bwMode="auto">
+                    <a:xfrm>
+                      <a:off x="0" y="0"/>
+                      <a:ext cx="5531225" cy="4522332"/>
+                    </a:xfrm>
+                    <a:prstGeom prst="rect">
+                      <a:avLst/>
+                    </a:prstGeom>
+                    <a:noFill/>
+                    <a:ln>
+                      <a:noFill/>
+                    </a:ln>
+                  </pic:spPr>
+                </pic:pic>
+              </a:graphicData>
+            </a:graphic>
+          </wp:inline>
+        </w:drawing>
+      </w:r>
+      <w:bookmarkStart w:id="4" w:name="_GoBack"/>
+      <w:bookmarkEnd w:id="4"/>
     </w:p>
     <w:p>
       <w:pPr>
@@ -2196,14 +2374,14 @@
           <w:lang w:val="fr-CH"/>
         </w:rPr>
       </w:pPr>
-      <w:bookmarkStart w:id="4" w:name="_Toc415441311"/>
+      <w:bookmarkStart w:id="5" w:name="_Toc415441311"/>
       <w:r>
         <w:rPr>
           <w:lang w:val="fr-CH"/>
         </w:rPr>
         <w:t>UC 1.3 Sauvegarder un problème</w:t>
       </w:r>
-      <w:bookmarkEnd w:id="4"/>
+      <w:bookmarkEnd w:id="5"/>
     </w:p>
     <w:tbl>
       <w:tblPr>
@@ -2658,7 +2836,6 @@
                 <w:b/>
                 <w:lang w:val="fr-CH"/>
               </w:rPr>
-              <w:lastRenderedPageBreak/>
               <w:t>Déclencheur</w:t>
             </w:r>
           </w:p>
@@ -2801,6 +2978,7 @@
                 <w:b/>
                 <w:lang w:val="fr-CH"/>
               </w:rPr>
+              <w:lastRenderedPageBreak/>
               <w:t>Scénarios alternatifs</w:t>
             </w:r>
           </w:p>
@@ -2852,7 +3030,7 @@
         </w:tblPrEx>
         <w:trPr>
           <w:cantSplit/>
-          <w:trHeight w:val="856"/>
+          <w:trHeight w:val="420"/>
         </w:trPr>
         <w:tc>
           <w:tcPr>
@@ -2893,20 +3071,6 @@
             <w:r>
               <w:tab/>
               <w:t>Erreur d’accès ou d’écriture</w:t>
-            </w:r>
-          </w:p>
-          <w:p>
-            <w:pPr>
-              <w:pStyle w:val="Tableau"/>
-            </w:pPr>
-            <w:r>
-              <w:t>2.2 :</w:t>
-            </w:r>
-            <w:r>
-              <w:tab/>
-            </w:r>
-            <w:r>
-              <w:t>Appel du scénario alternatif 0.</w:t>
             </w:r>
           </w:p>
         </w:tc>
@@ -3077,6 +3241,30 @@
                 <w:lang w:val="fr-CH"/>
               </w:rPr>
             </w:pPr>
+            <w:r>
+              <w:rPr>
+                <w:lang w:val="fr-CH"/>
+              </w:rPr>
+              <w:t>E</w:t>
+            </w:r>
+            <w:r>
+              <w:rPr>
+                <w:lang w:val="fr-CH"/>
+              </w:rPr>
+              <w:t>N</w:t>
+            </w:r>
+            <w:r>
+              <w:rPr>
+                <w:lang w:val="fr-CH"/>
+              </w:rPr>
+              <w:t>F</w:t>
+            </w:r>
+            <w:r>
+              <w:rPr>
+                <w:lang w:val="fr-CH"/>
+              </w:rPr>
+              <w:t>3</w:t>
+            </w:r>
           </w:p>
         </w:tc>
       </w:tr>
@@ -3090,889 +3278,64 @@
     </w:p>
     <w:p>
       <w:pPr>
-        <w:pStyle w:val="Titre3"/>
         <w:rPr>
           <w:lang w:val="fr-CH"/>
         </w:rPr>
       </w:pPr>
-      <w:bookmarkStart w:id="5" w:name="_Toc415441312"/>
       <w:r>
         <w:rPr>
-          <w:lang w:val="fr-CH"/>
+          <w:noProof/>
+          <w:lang w:val="fr-CH" w:eastAsia="fr-CH"/>
         </w:rPr>
-        <w:t>UC 1.4 Remplir / Modifier la matrice</w:t>
+        <w:drawing>
+          <wp:inline distT="0" distB="0" distL="0" distR="0">
+            <wp:extent cx="5461687" cy="4008329"/>
+            <wp:effectExtent l="0" t="0" r="5715" b="0"/>
+            <wp:docPr id="3" name="Image 3" descr="C:\He-arc\P2\Java\Git\3. Execution\1. Conception\Schémas\Images\DSS 1.3.PNG"/>
+            <wp:cNvGraphicFramePr>
+              <a:graphicFrameLocks xmlns:a="http://schemas.openxmlformats.org/drawingml/2006/main" noChangeAspect="1"/>
+            </wp:cNvGraphicFramePr>
+            <a:graphic xmlns:a="http://schemas.openxmlformats.org/drawingml/2006/main">
+              <a:graphicData uri="http://schemas.openxmlformats.org/drawingml/2006/picture">
+                <pic:pic xmlns:pic="http://schemas.openxmlformats.org/drawingml/2006/picture">
+                  <pic:nvPicPr>
+                    <pic:cNvPr id="0" name="Picture 3" descr="C:\He-arc\P2\Java\Git\3. Execution\1. Conception\Schémas\Images\DSS 1.3.PNG"/>
+                    <pic:cNvPicPr>
+                      <a:picLocks noChangeAspect="1" noChangeArrowheads="1"/>
+                    </pic:cNvPicPr>
+                  </pic:nvPicPr>
+                  <pic:blipFill>
+                    <a:blip r:embed="rId7">
+                      <a:extLst>
+                        <a:ext uri="{28A0092B-C50C-407E-A947-70E740481C1C}">
+                          <a14:useLocalDpi xmlns:a14="http://schemas.microsoft.com/office/drawing/2010/main" val="0"/>
+                        </a:ext>
+                      </a:extLst>
+                    </a:blip>
+                    <a:srcRect/>
+                    <a:stretch>
+                      <a:fillRect/>
+                    </a:stretch>
+                  </pic:blipFill>
+                  <pic:spPr bwMode="auto">
+                    <a:xfrm>
+                      <a:off x="0" y="0"/>
+                      <a:ext cx="5463807" cy="4009885"/>
+                    </a:xfrm>
+                    <a:prstGeom prst="rect">
+                      <a:avLst/>
+                    </a:prstGeom>
+                    <a:noFill/>
+                    <a:ln>
+                      <a:noFill/>
+                    </a:ln>
+                  </pic:spPr>
+                </pic:pic>
+              </a:graphicData>
+            </a:graphic>
+          </wp:inline>
+        </w:drawing>
       </w:r>
-      <w:bookmarkEnd w:id="5"/>
-    </w:p>
-    <w:tbl>
-      <w:tblPr>
-        <w:tblW w:w="9360" w:type="dxa"/>
-        <w:tblInd w:w="108" w:type="dxa"/>
-        <w:tblBorders>
-          <w:top w:val="single" w:sz="4" w:space="0" w:color="auto"/>
-          <w:left w:val="single" w:sz="4" w:space="0" w:color="auto"/>
-          <w:bottom w:val="single" w:sz="4" w:space="0" w:color="auto"/>
-          <w:right w:val="single" w:sz="4" w:space="0" w:color="auto"/>
-          <w:insideH w:val="single" w:sz="4" w:space="0" w:color="auto"/>
-          <w:insideV w:val="single" w:sz="4" w:space="0" w:color="auto"/>
-        </w:tblBorders>
-        <w:tblLayout w:type="fixed"/>
-        <w:tblLook w:val="01E0" w:firstRow="1" w:lastRow="1" w:firstColumn="1" w:lastColumn="1" w:noHBand="0" w:noVBand="0"/>
-      </w:tblPr>
-      <w:tblGrid>
-        <w:gridCol w:w="1730"/>
-        <w:gridCol w:w="1559"/>
-        <w:gridCol w:w="1389"/>
-        <w:gridCol w:w="2977"/>
-        <w:gridCol w:w="992"/>
-        <w:gridCol w:w="713"/>
-      </w:tblGrid>
-      <w:tr>
-        <w:tc>
-          <w:tcPr>
-            <w:tcW w:w="1730" w:type="dxa"/>
-            <w:tcBorders>
-              <w:bottom w:val="single" w:sz="4" w:space="0" w:color="auto"/>
-            </w:tcBorders>
-            <w:shd w:val="clear" w:color="auto" w:fill="C0C0C0"/>
-            <w:vAlign w:val="center"/>
-          </w:tcPr>
-          <w:p>
-            <w:pPr>
-              <w:jc w:val="left"/>
-              <w:rPr>
-                <w:b/>
-                <w:lang w:val="fr-CH"/>
-              </w:rPr>
-            </w:pPr>
-            <w:r>
-              <w:rPr>
-                <w:b/>
-                <w:lang w:val="fr-CH"/>
-              </w:rPr>
-              <w:t>ID</w:t>
-            </w:r>
-          </w:p>
-        </w:tc>
-        <w:tc>
-          <w:tcPr>
-            <w:tcW w:w="1559" w:type="dxa"/>
-            <w:tcBorders>
-              <w:bottom w:val="single" w:sz="4" w:space="0" w:color="auto"/>
-            </w:tcBorders>
-            <w:shd w:val="clear" w:color="auto" w:fill="auto"/>
-            <w:vAlign w:val="center"/>
-          </w:tcPr>
-          <w:p>
-            <w:pPr>
-              <w:rPr>
-                <w:lang w:val="fr-CH"/>
-              </w:rPr>
-            </w:pPr>
-            <w:r>
-              <w:rPr>
-                <w:lang w:val="fr-CH"/>
-              </w:rPr>
-              <w:t>UC 1.4</w:t>
-            </w:r>
-          </w:p>
-        </w:tc>
-        <w:tc>
-          <w:tcPr>
-            <w:tcW w:w="1389" w:type="dxa"/>
-            <w:tcBorders>
-              <w:bottom w:val="single" w:sz="4" w:space="0" w:color="auto"/>
-            </w:tcBorders>
-            <w:shd w:val="clear" w:color="auto" w:fill="C0C0C0"/>
-            <w:vAlign w:val="center"/>
-          </w:tcPr>
-          <w:p>
-            <w:pPr>
-              <w:rPr>
-                <w:b/>
-                <w:lang w:val="fr-CH"/>
-              </w:rPr>
-            </w:pPr>
-            <w:r>
-              <w:rPr>
-                <w:b/>
-                <w:lang w:val="fr-CH"/>
-              </w:rPr>
-              <w:t>Nom</w:t>
-            </w:r>
-          </w:p>
-        </w:tc>
-        <w:tc>
-          <w:tcPr>
-            <w:tcW w:w="4682" w:type="dxa"/>
-            <w:gridSpan w:val="3"/>
-            <w:tcBorders>
-              <w:bottom w:val="single" w:sz="4" w:space="0" w:color="auto"/>
-            </w:tcBorders>
-            <w:shd w:val="clear" w:color="auto" w:fill="auto"/>
-            <w:vAlign w:val="center"/>
-          </w:tcPr>
-          <w:p>
-            <w:pPr>
-              <w:rPr>
-                <w:lang w:val="fr-CH"/>
-              </w:rPr>
-            </w:pPr>
-            <w:r>
-              <w:rPr>
-                <w:lang w:val="fr-CH"/>
-              </w:rPr>
-              <w:t>Remplir / Modifier la matrice</w:t>
-            </w:r>
-          </w:p>
-        </w:tc>
-      </w:tr>
-      <w:tr>
-        <w:tc>
-          <w:tcPr>
-            <w:tcW w:w="1730" w:type="dxa"/>
-            <w:tcBorders>
-              <w:bottom w:val="single" w:sz="18" w:space="0" w:color="auto"/>
-            </w:tcBorders>
-            <w:shd w:val="clear" w:color="auto" w:fill="C0C0C0"/>
-            <w:vAlign w:val="center"/>
-          </w:tcPr>
-          <w:p>
-            <w:pPr>
-              <w:jc w:val="left"/>
-              <w:rPr>
-                <w:b/>
-                <w:lang w:val="fr-CH"/>
-              </w:rPr>
-            </w:pPr>
-            <w:r>
-              <w:rPr>
-                <w:b/>
-                <w:lang w:val="fr-CH"/>
-              </w:rPr>
-              <w:t>Date</w:t>
-            </w:r>
-          </w:p>
-        </w:tc>
-        <w:tc>
-          <w:tcPr>
-            <w:tcW w:w="1559" w:type="dxa"/>
-            <w:tcBorders>
-              <w:bottom w:val="single" w:sz="18" w:space="0" w:color="auto"/>
-            </w:tcBorders>
-            <w:shd w:val="clear" w:color="auto" w:fill="auto"/>
-            <w:vAlign w:val="center"/>
-          </w:tcPr>
-          <w:p>
-            <w:pPr>
-              <w:rPr>
-                <w:lang w:val="fr-CH"/>
-              </w:rPr>
-            </w:pPr>
-            <w:r>
-              <w:rPr>
-                <w:lang w:val="fr-CH"/>
-              </w:rPr>
-              <w:t>16.03.2015</w:t>
-            </w:r>
-          </w:p>
-        </w:tc>
-        <w:tc>
-          <w:tcPr>
-            <w:tcW w:w="1389" w:type="dxa"/>
-            <w:tcBorders>
-              <w:bottom w:val="single" w:sz="18" w:space="0" w:color="auto"/>
-            </w:tcBorders>
-            <w:shd w:val="clear" w:color="auto" w:fill="C0C0C0"/>
-            <w:vAlign w:val="center"/>
-          </w:tcPr>
-          <w:p>
-            <w:pPr>
-              <w:rPr>
-                <w:b/>
-                <w:lang w:val="fr-CH"/>
-              </w:rPr>
-            </w:pPr>
-            <w:r>
-              <w:rPr>
-                <w:b/>
-                <w:lang w:val="fr-CH"/>
-              </w:rPr>
-              <w:t>Auteur</w:t>
-            </w:r>
-          </w:p>
-        </w:tc>
-        <w:tc>
-          <w:tcPr>
-            <w:tcW w:w="2977" w:type="dxa"/>
-            <w:tcBorders>
-              <w:bottom w:val="single" w:sz="18" w:space="0" w:color="auto"/>
-            </w:tcBorders>
-            <w:shd w:val="clear" w:color="auto" w:fill="auto"/>
-            <w:vAlign w:val="center"/>
-          </w:tcPr>
-          <w:p>
-            <w:pPr>
-              <w:rPr>
-                <w:lang w:val="fr-CH"/>
-              </w:rPr>
-            </w:pPr>
-            <w:r>
-              <w:rPr>
-                <w:lang w:val="fr-CH"/>
-              </w:rPr>
-              <w:t>Équipe 7</w:t>
-            </w:r>
-          </w:p>
-        </w:tc>
-        <w:tc>
-          <w:tcPr>
-            <w:tcW w:w="992" w:type="dxa"/>
-            <w:tcBorders>
-              <w:bottom w:val="single" w:sz="18" w:space="0" w:color="auto"/>
-            </w:tcBorders>
-            <w:shd w:val="clear" w:color="auto" w:fill="C0C0C0"/>
-            <w:vAlign w:val="center"/>
-          </w:tcPr>
-          <w:p>
-            <w:pPr>
-              <w:rPr>
-                <w:lang w:val="fr-CH"/>
-              </w:rPr>
-            </w:pPr>
-            <w:r>
-              <w:rPr>
-                <w:b/>
-                <w:lang w:val="fr-CH"/>
-              </w:rPr>
-              <w:t>Priorité</w:t>
-            </w:r>
-          </w:p>
-        </w:tc>
-        <w:tc>
-          <w:tcPr>
-            <w:tcW w:w="713" w:type="dxa"/>
-            <w:tcBorders>
-              <w:bottom w:val="single" w:sz="18" w:space="0" w:color="auto"/>
-            </w:tcBorders>
-            <w:shd w:val="clear" w:color="auto" w:fill="auto"/>
-            <w:vAlign w:val="center"/>
-          </w:tcPr>
-          <w:p>
-            <w:pPr>
-              <w:rPr>
-                <w:lang w:val="fr-CH"/>
-              </w:rPr>
-            </w:pPr>
-            <w:r>
-              <w:rPr>
-                <w:lang w:val="fr-CH"/>
-              </w:rPr>
-              <w:t>Haut</w:t>
-            </w:r>
-          </w:p>
-        </w:tc>
-      </w:tr>
-      <w:tr>
-        <w:tblPrEx>
-          <w:tblLook w:val="0000" w:firstRow="0" w:lastRow="0" w:firstColumn="0" w:lastColumn="0" w:noHBand="0" w:noVBand="0"/>
-        </w:tblPrEx>
-        <w:trPr>
-          <w:cantSplit/>
-          <w:trHeight w:val="400"/>
-        </w:trPr>
-        <w:tc>
-          <w:tcPr>
-            <w:tcW w:w="1730" w:type="dxa"/>
-            <w:tcBorders>
-              <w:top w:val="single" w:sz="18" w:space="0" w:color="auto"/>
-              <w:right w:val="single" w:sz="4" w:space="0" w:color="auto"/>
-            </w:tcBorders>
-            <w:shd w:val="clear" w:color="auto" w:fill="C0C0C0"/>
-            <w:vAlign w:val="center"/>
-          </w:tcPr>
-          <w:p>
-            <w:pPr>
-              <w:jc w:val="left"/>
-              <w:rPr>
-                <w:b/>
-                <w:lang w:val="fr-CH"/>
-              </w:rPr>
-            </w:pPr>
-            <w:r>
-              <w:rPr>
-                <w:b/>
-                <w:lang w:val="fr-CH"/>
-              </w:rPr>
-              <w:t>Description et objectifs</w:t>
-            </w:r>
-          </w:p>
-        </w:tc>
-        <w:tc>
-          <w:tcPr>
-            <w:tcW w:w="7630" w:type="dxa"/>
-            <w:gridSpan w:val="5"/>
-            <w:tcBorders>
-              <w:top w:val="single" w:sz="18" w:space="0" w:color="auto"/>
-              <w:left w:val="single" w:sz="4" w:space="0" w:color="auto"/>
-            </w:tcBorders>
-            <w:vAlign w:val="center"/>
-          </w:tcPr>
-          <w:p>
-            <w:pPr>
-              <w:pStyle w:val="TableauPoint"/>
-            </w:pPr>
-            <w:r>
-              <w:t>Ce cas a pour but de laisser à l’utilisateur le choix des valeurs co</w:t>
-            </w:r>
-            <w:r>
-              <w:t>mposants la matrice du problème ;</w:t>
-            </w:r>
-          </w:p>
-          <w:p>
-            <w:pPr>
-              <w:pStyle w:val="TableauPoint"/>
-            </w:pPr>
-            <w:r>
-              <w:t>Le client reçoit une fenêtre à trou, basé sur les paramètres saisi à l’UC 1.1, et rempli la matrice ainsi généré.</w:t>
-            </w:r>
-          </w:p>
-        </w:tc>
-      </w:tr>
-      <w:tr>
-        <w:tblPrEx>
-          <w:tblLook w:val="0000" w:firstRow="0" w:lastRow="0" w:firstColumn="0" w:lastColumn="0" w:noHBand="0" w:noVBand="0"/>
-        </w:tblPrEx>
-        <w:trPr>
-          <w:cantSplit/>
-          <w:trHeight w:val="325"/>
-        </w:trPr>
-        <w:tc>
-          <w:tcPr>
-            <w:tcW w:w="1730" w:type="dxa"/>
-            <w:tcBorders>
-              <w:right w:val="single" w:sz="4" w:space="0" w:color="auto"/>
-            </w:tcBorders>
-            <w:shd w:val="clear" w:color="auto" w:fill="C0C0C0"/>
-            <w:vAlign w:val="center"/>
-          </w:tcPr>
-          <w:p>
-            <w:pPr>
-              <w:jc w:val="left"/>
-              <w:rPr>
-                <w:b/>
-                <w:lang w:val="fr-CH"/>
-              </w:rPr>
-            </w:pPr>
-            <w:r>
-              <w:rPr>
-                <w:b/>
-                <w:lang w:val="fr-CH"/>
-              </w:rPr>
-              <w:t>Acteurs</w:t>
-            </w:r>
-          </w:p>
-        </w:tc>
-        <w:tc>
-          <w:tcPr>
-            <w:tcW w:w="7630" w:type="dxa"/>
-            <w:gridSpan w:val="5"/>
-            <w:tcBorders>
-              <w:left w:val="single" w:sz="4" w:space="0" w:color="auto"/>
-            </w:tcBorders>
-            <w:vAlign w:val="center"/>
-          </w:tcPr>
-          <w:p>
-            <w:pPr>
-              <w:rPr>
-                <w:lang w:val="fr-CH"/>
-              </w:rPr>
-            </w:pPr>
-            <w:r>
-              <w:rPr>
-                <w:lang w:val="fr-CH"/>
-              </w:rPr>
-              <w:t>Utilisateur</w:t>
-            </w:r>
-          </w:p>
-        </w:tc>
-      </w:tr>
-      <w:tr>
-        <w:tblPrEx>
-          <w:tblLook w:val="0000" w:firstRow="0" w:lastRow="0" w:firstColumn="0" w:lastColumn="0" w:noHBand="0" w:noVBand="0"/>
-        </w:tblPrEx>
-        <w:trPr>
-          <w:cantSplit/>
-          <w:trHeight w:val="412"/>
-        </w:trPr>
-        <w:tc>
-          <w:tcPr>
-            <w:tcW w:w="1730" w:type="dxa"/>
-            <w:tcBorders>
-              <w:right w:val="single" w:sz="4" w:space="0" w:color="auto"/>
-            </w:tcBorders>
-            <w:shd w:val="clear" w:color="auto" w:fill="C0C0C0"/>
-            <w:vAlign w:val="center"/>
-          </w:tcPr>
-          <w:p>
-            <w:pPr>
-              <w:jc w:val="left"/>
-              <w:rPr>
-                <w:b/>
-                <w:lang w:val="fr-CH"/>
-              </w:rPr>
-            </w:pPr>
-            <w:r>
-              <w:rPr>
-                <w:b/>
-                <w:lang w:val="fr-CH"/>
-              </w:rPr>
-              <w:t>Déclencheur</w:t>
-            </w:r>
-          </w:p>
-        </w:tc>
-        <w:tc>
-          <w:tcPr>
-            <w:tcW w:w="7630" w:type="dxa"/>
-            <w:gridSpan w:val="5"/>
-            <w:tcBorders>
-              <w:left w:val="single" w:sz="4" w:space="0" w:color="auto"/>
-            </w:tcBorders>
-            <w:vAlign w:val="center"/>
-          </w:tcPr>
-          <w:p>
-            <w:pPr>
-              <w:pStyle w:val="TableauPoint"/>
-            </w:pPr>
-            <w:r>
-              <w:t>UC 1.1 ;</w:t>
-            </w:r>
-          </w:p>
-          <w:p>
-            <w:pPr>
-              <w:pStyle w:val="TableauPoint"/>
-            </w:pPr>
-            <w:r>
-              <w:t>Clic sur le menu « </w:t>
-            </w:r>
-            <w:r>
-              <w:t>Modifier matrice » de la barre de menu.</w:t>
-            </w:r>
-          </w:p>
-        </w:tc>
-      </w:tr>
-      <w:tr>
-        <w:tblPrEx>
-          <w:tblLook w:val="0000" w:firstRow="0" w:lastRow="0" w:firstColumn="0" w:lastColumn="0" w:noHBand="0" w:noVBand="0"/>
-        </w:tblPrEx>
-        <w:trPr>
-          <w:cantSplit/>
-          <w:trHeight w:val="412"/>
-        </w:trPr>
-        <w:tc>
-          <w:tcPr>
-            <w:tcW w:w="1730" w:type="dxa"/>
-            <w:tcBorders>
-              <w:right w:val="single" w:sz="4" w:space="0" w:color="auto"/>
-            </w:tcBorders>
-            <w:shd w:val="clear" w:color="auto" w:fill="C0C0C0"/>
-            <w:vAlign w:val="center"/>
-          </w:tcPr>
-          <w:p>
-            <w:pPr>
-              <w:jc w:val="left"/>
-              <w:rPr>
-                <w:b/>
-                <w:lang w:val="fr-CH"/>
-              </w:rPr>
-            </w:pPr>
-            <w:r>
-              <w:rPr>
-                <w:b/>
-                <w:lang w:val="fr-CH"/>
-              </w:rPr>
-              <w:t>Scénario nominal</w:t>
-            </w:r>
-          </w:p>
-        </w:tc>
-        <w:tc>
-          <w:tcPr>
-            <w:tcW w:w="7630" w:type="dxa"/>
-            <w:gridSpan w:val="5"/>
-            <w:tcBorders>
-              <w:left w:val="single" w:sz="4" w:space="0" w:color="auto"/>
-            </w:tcBorders>
-            <w:vAlign w:val="center"/>
-          </w:tcPr>
-          <w:p>
-            <w:pPr>
-              <w:pStyle w:val="Tableau"/>
-            </w:pPr>
-            <w:r>
-              <w:t xml:space="preserve">1 : </w:t>
-            </w:r>
-            <w:r>
-              <w:tab/>
-              <w:t xml:space="preserve">Affichage </w:t>
-            </w:r>
-            <w:r>
-              <w:t>de la fenêtre de remplissage</w:t>
-            </w:r>
-            <w:r>
-              <w:t> ;</w:t>
-            </w:r>
-          </w:p>
-          <w:p>
-            <w:pPr>
-              <w:pStyle w:val="Tableau"/>
-            </w:pPr>
-            <w:r>
-              <w:t xml:space="preserve">2 : </w:t>
-            </w:r>
-            <w:r>
-              <w:tab/>
-            </w:r>
-            <w:r>
-              <w:t>Saisi des valeurs</w:t>
-            </w:r>
-            <w:r>
-              <w:t> ;</w:t>
-            </w:r>
-          </w:p>
-          <w:p>
-            <w:pPr>
-              <w:pStyle w:val="Tableau"/>
-            </w:pPr>
-            <w:r>
-              <w:t xml:space="preserve">3 : </w:t>
-            </w:r>
-            <w:r>
-              <w:tab/>
-              <w:t>Confirmation</w:t>
-            </w:r>
-            <w:r>
-              <w:t> ;</w:t>
-            </w:r>
-          </w:p>
-          <w:p>
-            <w:pPr>
-              <w:pStyle w:val="Tableau"/>
-            </w:pPr>
-            <w:r>
-              <w:t>4 :</w:t>
-            </w:r>
-            <w:r>
-              <w:tab/>
-            </w:r>
-            <w:r>
-              <w:t>Lancement de l’UC 2.2.</w:t>
-            </w:r>
-          </w:p>
-        </w:tc>
-      </w:tr>
-      <w:tr>
-        <w:tblPrEx>
-          <w:tblLook w:val="0000" w:firstRow="0" w:lastRow="0" w:firstColumn="0" w:lastColumn="0" w:noHBand="0" w:noVBand="0"/>
-        </w:tblPrEx>
-        <w:trPr>
-          <w:cantSplit/>
-          <w:trHeight w:val="672"/>
-        </w:trPr>
-        <w:tc>
-          <w:tcPr>
-            <w:tcW w:w="1730" w:type="dxa"/>
-            <w:vMerge w:val="restart"/>
-            <w:tcBorders>
-              <w:right w:val="single" w:sz="4" w:space="0" w:color="auto"/>
-            </w:tcBorders>
-            <w:shd w:val="clear" w:color="auto" w:fill="C0C0C0"/>
-            <w:vAlign w:val="center"/>
-          </w:tcPr>
-          <w:p>
-            <w:pPr>
-              <w:jc w:val="left"/>
-              <w:rPr>
-                <w:b/>
-                <w:lang w:val="fr-CH"/>
-              </w:rPr>
-            </w:pPr>
-            <w:r>
-              <w:rPr>
-                <w:b/>
-                <w:lang w:val="fr-CH"/>
-              </w:rPr>
-              <w:t>Scénarios alternatifs</w:t>
-            </w:r>
-          </w:p>
-        </w:tc>
-        <w:tc>
-          <w:tcPr>
-            <w:tcW w:w="7630" w:type="dxa"/>
-            <w:gridSpan w:val="5"/>
-            <w:tcBorders>
-              <w:left w:val="single" w:sz="4" w:space="0" w:color="auto"/>
-            </w:tcBorders>
-            <w:vAlign w:val="center"/>
-          </w:tcPr>
-          <w:p>
-            <w:pPr>
-              <w:pStyle w:val="Tableau"/>
-            </w:pPr>
-            <w:r>
-              <w:t>3.1 :</w:t>
-            </w:r>
-            <w:r>
-              <w:tab/>
-              <w:t>Erreur de saisi (autres que nombres) ;</w:t>
-            </w:r>
-          </w:p>
-          <w:p>
-            <w:pPr>
-              <w:pStyle w:val="Tableau"/>
-            </w:pPr>
-            <w:r>
-              <w:t>3.2 :</w:t>
-            </w:r>
-            <w:r>
-              <w:tab/>
-              <w:t>Réaffichage de la fenêtre de résolution avec champs en rouge.</w:t>
-            </w:r>
-          </w:p>
-        </w:tc>
-      </w:tr>
-      <w:tr>
-        <w:tblPrEx>
-          <w:tblLook w:val="0000" w:firstRow="0" w:lastRow="0" w:firstColumn="0" w:lastColumn="0" w:noHBand="0" w:noVBand="0"/>
-        </w:tblPrEx>
-        <w:trPr>
-          <w:cantSplit/>
-          <w:trHeight w:val="671"/>
-        </w:trPr>
-        <w:tc>
-          <w:tcPr>
-            <w:tcW w:w="1730" w:type="dxa"/>
-            <w:vMerge/>
-            <w:tcBorders>
-              <w:right w:val="single" w:sz="4" w:space="0" w:color="auto"/>
-            </w:tcBorders>
-            <w:shd w:val="clear" w:color="auto" w:fill="C0C0C0"/>
-            <w:vAlign w:val="center"/>
-          </w:tcPr>
-          <w:p>
-            <w:pPr>
-              <w:jc w:val="left"/>
-              <w:rPr>
-                <w:b/>
-                <w:lang w:val="fr-CH"/>
-              </w:rPr>
-            </w:pPr>
-          </w:p>
-        </w:tc>
-        <w:tc>
-          <w:tcPr>
-            <w:tcW w:w="7630" w:type="dxa"/>
-            <w:gridSpan w:val="5"/>
-            <w:tcBorders>
-              <w:left w:val="single" w:sz="4" w:space="0" w:color="auto"/>
-            </w:tcBorders>
-            <w:vAlign w:val="center"/>
-          </w:tcPr>
-          <w:p>
-            <w:pPr>
-              <w:pStyle w:val="Tableau"/>
-            </w:pPr>
-            <w:r>
-              <w:t xml:space="preserve">4.1 : </w:t>
-            </w:r>
-            <w:r>
-              <w:tab/>
-              <w:t>Lancement de l’UC 2.1.</w:t>
-            </w:r>
-          </w:p>
-        </w:tc>
-      </w:tr>
-      <w:tr>
-        <w:tblPrEx>
-          <w:tblLook w:val="0000" w:firstRow="0" w:lastRow="0" w:firstColumn="0" w:lastColumn="0" w:noHBand="0" w:noVBand="0"/>
-        </w:tblPrEx>
-        <w:trPr>
-          <w:cantSplit/>
-          <w:trHeight w:val="412"/>
-        </w:trPr>
-        <w:tc>
-          <w:tcPr>
-            <w:tcW w:w="1730" w:type="dxa"/>
-            <w:tcBorders>
-              <w:right w:val="single" w:sz="4" w:space="0" w:color="auto"/>
-            </w:tcBorders>
-            <w:shd w:val="clear" w:color="auto" w:fill="C0C0C0"/>
-            <w:vAlign w:val="center"/>
-          </w:tcPr>
-          <w:p>
-            <w:pPr>
-              <w:jc w:val="left"/>
-              <w:rPr>
-                <w:b/>
-                <w:lang w:val="fr-CH"/>
-              </w:rPr>
-            </w:pPr>
-            <w:r>
-              <w:rPr>
-                <w:b/>
-                <w:lang w:val="fr-CH"/>
-              </w:rPr>
-              <w:t>Préconditions</w:t>
-            </w:r>
-          </w:p>
-        </w:tc>
-        <w:tc>
-          <w:tcPr>
-            <w:tcW w:w="7630" w:type="dxa"/>
-            <w:gridSpan w:val="5"/>
-            <w:tcBorders>
-              <w:left w:val="single" w:sz="4" w:space="0" w:color="auto"/>
-            </w:tcBorders>
-            <w:vAlign w:val="center"/>
-          </w:tcPr>
-          <w:p>
-            <w:pPr>
-              <w:rPr>
-                <w:lang w:val="fr-CH"/>
-              </w:rPr>
-            </w:pPr>
-            <w:r>
-              <w:rPr>
-                <w:lang w:val="fr-CH"/>
-              </w:rPr>
-              <w:t xml:space="preserve">Problème déjà paramétré : </w:t>
-            </w:r>
-            <w:r>
-              <w:rPr>
-                <w:lang w:val="fr-CH"/>
-              </w:rPr>
-              <w:t>UC 1.1</w:t>
-            </w:r>
-          </w:p>
-        </w:tc>
-      </w:tr>
-      <w:tr>
-        <w:tblPrEx>
-          <w:tblLook w:val="0000" w:firstRow="0" w:lastRow="0" w:firstColumn="0" w:lastColumn="0" w:noHBand="0" w:noVBand="0"/>
-        </w:tblPrEx>
-        <w:trPr>
-          <w:cantSplit/>
-          <w:trHeight w:val="412"/>
-        </w:trPr>
-        <w:tc>
-          <w:tcPr>
-            <w:tcW w:w="1730" w:type="dxa"/>
-            <w:tcBorders>
-              <w:bottom w:val="single" w:sz="4" w:space="0" w:color="auto"/>
-              <w:right w:val="single" w:sz="4" w:space="0" w:color="auto"/>
-            </w:tcBorders>
-            <w:shd w:val="clear" w:color="auto" w:fill="C0C0C0"/>
-            <w:vAlign w:val="center"/>
-          </w:tcPr>
-          <w:p>
-            <w:pPr>
-              <w:jc w:val="left"/>
-              <w:rPr>
-                <w:b/>
-                <w:lang w:val="fr-CH"/>
-              </w:rPr>
-            </w:pPr>
-            <w:r>
-              <w:rPr>
-                <w:b/>
-                <w:lang w:val="fr-CH"/>
-              </w:rPr>
-              <w:t>Post-Conditions</w:t>
-            </w:r>
-          </w:p>
-        </w:tc>
-        <w:tc>
-          <w:tcPr>
-            <w:tcW w:w="7630" w:type="dxa"/>
-            <w:gridSpan w:val="5"/>
-            <w:tcBorders>
-              <w:left w:val="single" w:sz="4" w:space="0" w:color="auto"/>
-            </w:tcBorders>
-            <w:vAlign w:val="center"/>
-          </w:tcPr>
-          <w:p>
-            <w:pPr>
-              <w:rPr>
-                <w:lang w:val="fr-CH"/>
-              </w:rPr>
-            </w:pPr>
-            <w:r>
-              <w:rPr>
-                <w:lang w:val="fr-CH"/>
-              </w:rPr>
-              <w:t>Aucune</w:t>
-            </w:r>
-          </w:p>
-        </w:tc>
-      </w:tr>
-      <w:tr>
-        <w:tblPrEx>
-          <w:tblLook w:val="0000" w:firstRow="0" w:lastRow="0" w:firstColumn="0" w:lastColumn="0" w:noHBand="0" w:noVBand="0"/>
-        </w:tblPrEx>
-        <w:trPr>
-          <w:cantSplit/>
-          <w:trHeight w:val="412"/>
-        </w:trPr>
-        <w:tc>
-          <w:tcPr>
-            <w:tcW w:w="1730" w:type="dxa"/>
-            <w:tcBorders>
-              <w:right w:val="single" w:sz="4" w:space="0" w:color="auto"/>
-            </w:tcBorders>
-            <w:shd w:val="clear" w:color="auto" w:fill="C0C0C0"/>
-            <w:vAlign w:val="center"/>
-          </w:tcPr>
-          <w:p>
-            <w:pPr>
-              <w:jc w:val="left"/>
-              <w:rPr>
-                <w:b/>
-                <w:lang w:val="fr-CH"/>
-              </w:rPr>
-            </w:pPr>
-            <w:r>
-              <w:rPr>
-                <w:b/>
-                <w:lang w:val="fr-CH"/>
-              </w:rPr>
-              <w:t>Exigences</w:t>
-            </w:r>
-          </w:p>
-        </w:tc>
-        <w:tc>
-          <w:tcPr>
-            <w:tcW w:w="7630" w:type="dxa"/>
-            <w:gridSpan w:val="5"/>
-            <w:tcBorders>
-              <w:left w:val="single" w:sz="4" w:space="0" w:color="auto"/>
-            </w:tcBorders>
-            <w:vAlign w:val="center"/>
-          </w:tcPr>
-          <w:p>
-            <w:pPr>
-              <w:rPr>
-                <w:lang w:val="fr-CH"/>
-              </w:rPr>
-            </w:pPr>
-          </w:p>
-        </w:tc>
-      </w:tr>
-    </w:tbl>
-    <w:p>
-      <w:pPr>
-        <w:rPr>
-          <w:lang w:val="fr-CH"/>
-        </w:rPr>
-      </w:pPr>
     </w:p>
     <w:p>
       <w:pPr>
@@ -3981,13 +3344,12 @@
           <w:lang w:val="fr-CH"/>
         </w:rPr>
       </w:pPr>
-      <w:bookmarkStart w:id="6" w:name="_Toc415441313"/>
+      <w:bookmarkStart w:id="6" w:name="_Toc415441312"/>
       <w:r>
         <w:rPr>
           <w:lang w:val="fr-CH"/>
         </w:rPr>
-        <w:lastRenderedPageBreak/>
-        <w:t>UC 2.1 Résoudre directement</w:t>
+        <w:t>UC 1.4 Remplir / Modifier la matrice</w:t>
       </w:r>
       <w:bookmarkEnd w:id="6"/>
     </w:p>
@@ -4060,7 +3422,7 @@
               <w:rPr>
                 <w:lang w:val="fr-CH"/>
               </w:rPr>
-              <w:t>UC 2.1</w:t>
+              <w:t>UC 1.4</w:t>
             </w:r>
           </w:p>
         </w:tc>
@@ -4109,7 +3471,7 @@
               <w:rPr>
                 <w:lang w:val="fr-CH"/>
               </w:rPr>
-              <w:t>Résoudre directement</w:t>
+              <w:t>Remplir / Modifier la matrice</w:t>
             </w:r>
           </w:p>
         </w:tc>
@@ -4310,10 +3672,10 @@
               <w:pStyle w:val="TableauPoint"/>
             </w:pPr>
             <w:r>
-              <w:t>Ce cas d’utilisation permet à l’utilisateur de résoudre le problème crée dans le package 1 (Création) de manière directe et optimisé</w:t>
-            </w:r>
-            <w:r>
-              <w:t> ;</w:t>
+              <w:t>Ce cas a pour but de laisser à l’utilisateur le choix des valeurs co</w:t>
+            </w:r>
+            <w:r>
+              <w:t>mposants la matrice du problème ;</w:t>
             </w:r>
           </w:p>
           <w:p>
@@ -4321,10 +3683,7 @@
               <w:pStyle w:val="TableauPoint"/>
             </w:pPr>
             <w:r>
-              <w:t>L’</w:t>
-            </w:r>
-            <w:r>
-              <w:t>utilisateur aperçoit directement la solution du problème et n’a pas accès aux étapes de résolution.</w:t>
+              <w:t>Le client reçoit une fenêtre à trou, basé sur les paramètres saisi à l’UC 1.1, et rempli la matrice ainsi généré.</w:t>
             </w:r>
           </w:p>
         </w:tc>
@@ -4435,7 +3794,7 @@
               <w:pStyle w:val="TableauPoint"/>
             </w:pPr>
             <w:r>
-              <w:t>UC 1.2 ;</w:t>
+              <w:t>UC 1.1 ;</w:t>
             </w:r>
           </w:p>
           <w:p>
@@ -4443,7 +3802,10 @@
               <w:pStyle w:val="TableauPoint"/>
             </w:pPr>
             <w:r>
-              <w:t>UC 1.4.</w:t>
+              <w:t>Clic sur le menu « </w:t>
+            </w:r>
+            <w:r>
+              <w:t>Modifier matrice » de la barre de menu.</w:t>
             </w:r>
           </w:p>
         </w:tc>
@@ -4478,6 +3840,7 @@
                 <w:b/>
                 <w:lang w:val="fr-CH"/>
               </w:rPr>
+              <w:lastRenderedPageBreak/>
               <w:t>Scénario nominal</w:t>
             </w:r>
           </w:p>
@@ -4500,10 +3863,13 @@
             </w:r>
             <w:r>
               <w:tab/>
-              <w:t xml:space="preserve">Affichage de la fenêtre de </w:t>
-            </w:r>
-            <w:r>
-              <w:t>résolution ;</w:t>
+              <w:t xml:space="preserve">Affichage </w:t>
+            </w:r>
+            <w:r>
+              <w:t>de la fenêtre de remplissage</w:t>
+            </w:r>
+            <w:r>
+              <w:t> ;</w:t>
             </w:r>
           </w:p>
           <w:p>
@@ -4517,7 +3883,151 @@
               <w:tab/>
             </w:r>
             <w:r>
-              <w:t>Affichage des résultats.</w:t>
+              <w:t>Saisi des valeurs</w:t>
+            </w:r>
+            <w:r>
+              <w:t> ;</w:t>
+            </w:r>
+          </w:p>
+          <w:p>
+            <w:pPr>
+              <w:pStyle w:val="Tableau"/>
+            </w:pPr>
+            <w:r>
+              <w:t>3</w:t>
+            </w:r>
+            <w:r>
+              <w:t> :</w:t>
+            </w:r>
+            <w:r>
+              <w:tab/>
+            </w:r>
+            <w:r>
+              <w:t>Lancement de l’UC 2.2.</w:t>
+            </w:r>
+          </w:p>
+        </w:tc>
+      </w:tr>
+      <w:tr>
+        <w:tblPrEx>
+          <w:tblLook w:val="0000" w:firstRow="0" w:lastRow="0" w:firstColumn="0" w:lastColumn="0" w:noHBand="0" w:noVBand="0"/>
+        </w:tblPrEx>
+        <w:trPr>
+          <w:cantSplit/>
+          <w:trHeight w:val="672"/>
+        </w:trPr>
+        <w:tc>
+          <w:tcPr>
+            <w:tcW w:w="1730" w:type="dxa"/>
+            <w:vMerge w:val="restart"/>
+            <w:tcBorders>
+              <w:right w:val="single" w:sz="4" w:space="0" w:color="auto"/>
+            </w:tcBorders>
+            <w:shd w:val="clear" w:color="auto" w:fill="C0C0C0"/>
+            <w:vAlign w:val="center"/>
+          </w:tcPr>
+          <w:p>
+            <w:pPr>
+              <w:jc w:val="left"/>
+              <w:rPr>
+                <w:b/>
+                <w:lang w:val="fr-CH"/>
+              </w:rPr>
+            </w:pPr>
+            <w:r>
+              <w:rPr>
+                <w:b/>
+                <w:lang w:val="fr-CH"/>
+              </w:rPr>
+              <w:t>Scénarios alternatifs</w:t>
+            </w:r>
+          </w:p>
+        </w:tc>
+        <w:tc>
+          <w:tcPr>
+            <w:tcW w:w="7630" w:type="dxa"/>
+            <w:gridSpan w:val="5"/>
+            <w:tcBorders>
+              <w:left w:val="single" w:sz="4" w:space="0" w:color="auto"/>
+            </w:tcBorders>
+            <w:vAlign w:val="center"/>
+          </w:tcPr>
+          <w:p>
+            <w:pPr>
+              <w:pStyle w:val="Tableau"/>
+            </w:pPr>
+            <w:r>
+              <w:t>3.1 :</w:t>
+            </w:r>
+            <w:r>
+              <w:tab/>
+              <w:t>Erreur de saisi (autres que nombres) ;</w:t>
+            </w:r>
+          </w:p>
+          <w:p>
+            <w:pPr>
+              <w:pStyle w:val="Tableau"/>
+            </w:pPr>
+            <w:r>
+              <w:t>3.2 :</w:t>
+            </w:r>
+            <w:r>
+              <w:tab/>
+              <w:t xml:space="preserve">Réaffichage de la fenêtre </w:t>
+            </w:r>
+            <w:r>
+              <w:t>de remplissage avec champs en rouge</w:t>
+            </w:r>
+          </w:p>
+        </w:tc>
+      </w:tr>
+      <w:tr>
+        <w:tblPrEx>
+          <w:tblLook w:val="0000" w:firstRow="0" w:lastRow="0" w:firstColumn="0" w:lastColumn="0" w:noHBand="0" w:noVBand="0"/>
+        </w:tblPrEx>
+        <w:trPr>
+          <w:cantSplit/>
+          <w:trHeight w:val="671"/>
+        </w:trPr>
+        <w:tc>
+          <w:tcPr>
+            <w:tcW w:w="1730" w:type="dxa"/>
+            <w:vMerge/>
+            <w:tcBorders>
+              <w:right w:val="single" w:sz="4" w:space="0" w:color="auto"/>
+            </w:tcBorders>
+            <w:shd w:val="clear" w:color="auto" w:fill="C0C0C0"/>
+            <w:vAlign w:val="center"/>
+          </w:tcPr>
+          <w:p>
+            <w:pPr>
+              <w:jc w:val="left"/>
+              <w:rPr>
+                <w:b/>
+                <w:lang w:val="fr-CH"/>
+              </w:rPr>
+            </w:pPr>
+          </w:p>
+        </w:tc>
+        <w:tc>
+          <w:tcPr>
+            <w:tcW w:w="7630" w:type="dxa"/>
+            <w:gridSpan w:val="5"/>
+            <w:tcBorders>
+              <w:left w:val="single" w:sz="4" w:space="0" w:color="auto"/>
+            </w:tcBorders>
+            <w:vAlign w:val="center"/>
+          </w:tcPr>
+          <w:p>
+            <w:pPr>
+              <w:pStyle w:val="Tableau"/>
+            </w:pPr>
+            <w:r>
+              <w:t xml:space="preserve">4.1 : </w:t>
+            </w:r>
+            <w:r>
+              <w:tab/>
+              <w:t>Lancement de l’UC 2.1.</w:t>
             </w:r>
           </w:p>
         </w:tc>
@@ -4552,7 +4062,7 @@
                 <w:b/>
                 <w:lang w:val="fr-CH"/>
               </w:rPr>
-              <w:t>Scénarios alternatifs</w:t>
+              <w:t>Préconditions</w:t>
             </w:r>
           </w:p>
         </w:tc>
@@ -4567,10 +4077,21 @@
           </w:tcPr>
           <w:p>
             <w:pPr>
-              <w:pStyle w:val="Tableau"/>
-            </w:pPr>
-            <w:r>
-              <w:t>Aucun</w:t>
+              <w:rPr>
+                <w:lang w:val="fr-CH"/>
+              </w:rPr>
+            </w:pPr>
+            <w:r>
+              <w:rPr>
+                <w:lang w:val="fr-CH"/>
+              </w:rPr>
+              <w:t xml:space="preserve">Problème déjà paramétré : </w:t>
+            </w:r>
+            <w:r>
+              <w:rPr>
+                <w:lang w:val="fr-CH"/>
+              </w:rPr>
+              <w:t>UC 1.1</w:t>
             </w:r>
           </w:p>
         </w:tc>
@@ -4587,6 +4108,7 @@
           <w:tcPr>
             <w:tcW w:w="1730" w:type="dxa"/>
             <w:tcBorders>
+              <w:bottom w:val="single" w:sz="4" w:space="0" w:color="auto"/>
               <w:right w:val="single" w:sz="4" w:space="0" w:color="auto"/>
             </w:tcBorders>
             <w:shd w:val="clear" w:color="auto" w:fill="C0C0C0"/>
@@ -4605,7 +4127,7 @@
                 <w:b/>
                 <w:lang w:val="fr-CH"/>
               </w:rPr>
-              <w:t>Préconditions</w:t>
+              <w:t>Post-Conditions</w:t>
             </w:r>
           </w:p>
         </w:tc>
@@ -4628,7 +4150,7 @@
               <w:rPr>
                 <w:lang w:val="fr-CH"/>
               </w:rPr>
-              <w:t>Avoir une matrice remplie : UC 1.1 et UC 1.4 ou UC 1.2</w:t>
+              <w:t>Aucune</w:t>
             </w:r>
           </w:p>
         </w:tc>
@@ -4645,7 +4167,6 @@
           <w:tcPr>
             <w:tcW w:w="1730" w:type="dxa"/>
             <w:tcBorders>
-              <w:bottom w:val="single" w:sz="4" w:space="0" w:color="auto"/>
               <w:right w:val="single" w:sz="4" w:space="0" w:color="auto"/>
             </w:tcBorders>
             <w:shd w:val="clear" w:color="auto" w:fill="C0C0C0"/>
@@ -4664,7 +4185,7 @@
                 <w:b/>
                 <w:lang w:val="fr-CH"/>
               </w:rPr>
-              <w:t>Post-Conditions</w:t>
+              <w:t>Exigences</w:t>
             </w:r>
           </w:p>
         </w:tc>
@@ -4687,60 +4208,14 @@
               <w:rPr>
                 <w:lang w:val="fr-CH"/>
               </w:rPr>
-              <w:t>Aucune</w:t>
-            </w:r>
-          </w:p>
-        </w:tc>
-      </w:tr>
-      <w:tr>
-        <w:tblPrEx>
-          <w:tblLook w:val="0000" w:firstRow="0" w:lastRow="0" w:firstColumn="0" w:lastColumn="0" w:noHBand="0" w:noVBand="0"/>
-        </w:tblPrEx>
-        <w:trPr>
-          <w:cantSplit/>
-          <w:trHeight w:val="412"/>
-        </w:trPr>
-        <w:tc>
-          <w:tcPr>
-            <w:tcW w:w="1730" w:type="dxa"/>
-            <w:tcBorders>
-              <w:right w:val="single" w:sz="4" w:space="0" w:color="auto"/>
-            </w:tcBorders>
-            <w:shd w:val="clear" w:color="auto" w:fill="C0C0C0"/>
-            <w:vAlign w:val="center"/>
-          </w:tcPr>
-          <w:p>
-            <w:pPr>
-              <w:jc w:val="left"/>
-              <w:rPr>
-                <w:b/>
-                <w:lang w:val="fr-CH"/>
-              </w:rPr>
-            </w:pPr>
-            <w:r>
-              <w:rPr>
-                <w:b/>
-                <w:lang w:val="fr-CH"/>
-              </w:rPr>
-              <w:t>Exigences</w:t>
-            </w:r>
-          </w:p>
-        </w:tc>
-        <w:tc>
-          <w:tcPr>
-            <w:tcW w:w="7630" w:type="dxa"/>
-            <w:gridSpan w:val="5"/>
-            <w:tcBorders>
-              <w:left w:val="single" w:sz="4" w:space="0" w:color="auto"/>
-            </w:tcBorders>
-            <w:vAlign w:val="center"/>
-          </w:tcPr>
-          <w:p>
-            <w:pPr>
-              <w:rPr>
-                <w:lang w:val="fr-CH"/>
-              </w:rPr>
-            </w:pPr>
+              <w:t>ENF</w:t>
+            </w:r>
+            <w:r>
+              <w:rPr>
+                <w:lang w:val="fr-CH"/>
+              </w:rPr>
+              <w:t>3</w:t>
+            </w:r>
           </w:p>
         </w:tc>
       </w:tr>
@@ -4754,17 +4229,99 @@
     </w:p>
     <w:p>
       <w:pPr>
+        <w:rPr>
+          <w:lang w:val="fr-CH"/>
+        </w:rPr>
+      </w:pPr>
+      <w:r>
+        <w:rPr>
+          <w:noProof/>
+          <w:lang w:val="fr-CH" w:eastAsia="fr-CH"/>
+        </w:rPr>
+        <w:drawing>
+          <wp:inline distT="0" distB="0" distL="0" distR="0" wp14:anchorId="64813C36" wp14:editId="4CEFBFB4">
+            <wp:extent cx="5609968" cy="4466075"/>
+            <wp:effectExtent l="0" t="0" r="0" b="0"/>
+            <wp:docPr id="4" name="Image 4" descr="C:\He-arc\P2\Java\Git\3. Execution\1. Conception\Schémas\Images\DSS 1.4.PNG"/>
+            <wp:cNvGraphicFramePr>
+              <a:graphicFrameLocks xmlns:a="http://schemas.openxmlformats.org/drawingml/2006/main" noChangeAspect="1"/>
+            </wp:cNvGraphicFramePr>
+            <a:graphic xmlns:a="http://schemas.openxmlformats.org/drawingml/2006/main">
+              <a:graphicData uri="http://schemas.openxmlformats.org/drawingml/2006/picture">
+                <pic:pic xmlns:pic="http://schemas.openxmlformats.org/drawingml/2006/picture">
+                  <pic:nvPicPr>
+                    <pic:cNvPr id="0" name="Picture 4" descr="C:\He-arc\P2\Java\Git\3. Execution\1. Conception\Schémas\Images\DSS 1.4.PNG"/>
+                    <pic:cNvPicPr>
+                      <a:picLocks noChangeAspect="1" noChangeArrowheads="1"/>
+                    </pic:cNvPicPr>
+                  </pic:nvPicPr>
+                  <pic:blipFill>
+                    <a:blip r:embed="rId8">
+                      <a:extLst>
+                        <a:ext uri="{28A0092B-C50C-407E-A947-70E740481C1C}">
+                          <a14:useLocalDpi xmlns:a14="http://schemas.microsoft.com/office/drawing/2010/main" val="0"/>
+                        </a:ext>
+                      </a:extLst>
+                    </a:blip>
+                    <a:srcRect/>
+                    <a:stretch>
+                      <a:fillRect/>
+                    </a:stretch>
+                  </pic:blipFill>
+                  <pic:spPr bwMode="auto">
+                    <a:xfrm>
+                      <a:off x="0" y="0"/>
+                      <a:ext cx="5621244" cy="4475052"/>
+                    </a:xfrm>
+                    <a:prstGeom prst="rect">
+                      <a:avLst/>
+                    </a:prstGeom>
+                    <a:noFill/>
+                    <a:ln>
+                      <a:noFill/>
+                    </a:ln>
+                  </pic:spPr>
+                </pic:pic>
+              </a:graphicData>
+            </a:graphic>
+          </wp:inline>
+        </w:drawing>
+      </w:r>
+    </w:p>
+    <w:p>
+      <w:pPr>
+        <w:spacing w:after="200" w:line="276" w:lineRule="auto"/>
+        <w:jc w:val="left"/>
+        <w:rPr>
+          <w:rFonts w:ascii="Century Gothic" w:eastAsiaTheme="majorEastAsia" w:hAnsi="Century Gothic" w:cstheme="majorBidi"/>
+          <w:b/>
+          <w:bCs/>
+          <w:i/>
+          <w:color w:val="2F5496" w:themeColor="accent5" w:themeShade="BF"/>
+          <w:lang w:val="fr-CH"/>
+        </w:rPr>
+      </w:pPr>
+      <w:bookmarkStart w:id="7" w:name="_Toc415441313"/>
+      <w:r>
+        <w:rPr>
+          <w:lang w:val="fr-CH"/>
+        </w:rPr>
+        <w:br w:type="page"/>
+      </w:r>
+    </w:p>
+    <w:p>
+      <w:pPr>
         <w:pStyle w:val="Titre3"/>
         <w:rPr>
           <w:lang w:val="fr-CH"/>
         </w:rPr>
       </w:pPr>
-      <w:bookmarkStart w:id="7" w:name="_Toc415441314"/>
       <w:r>
         <w:rPr>
           <w:lang w:val="fr-CH"/>
         </w:rPr>
-        <w:t>UC 2.2 Résoudre par étape</w:t>
+        <w:lastRenderedPageBreak/>
+        <w:t>UC 2.1 Résoudre directement</w:t>
       </w:r>
       <w:bookmarkEnd w:id="7"/>
     </w:p>
@@ -4837,7 +4394,7 @@
               <w:rPr>
                 <w:lang w:val="fr-CH"/>
               </w:rPr>
-              <w:t>UC 2.2</w:t>
+              <w:t>UC 2.1</w:t>
             </w:r>
           </w:p>
         </w:tc>
@@ -4886,7 +4443,7 @@
               <w:rPr>
                 <w:lang w:val="fr-CH"/>
               </w:rPr>
-              <w:t>Résoudre par étape</w:t>
+              <w:t>Résoudre directement</w:t>
             </w:r>
           </w:p>
         </w:tc>
@@ -5087,10 +4644,10 @@
               <w:pStyle w:val="TableauPoint"/>
             </w:pPr>
             <w:r>
-              <w:t xml:space="preserve">Ce cas d’utilisation permet à l’utilisateur de résoudre le problème crée dans le package 1 (Création) de manière </w:t>
-            </w:r>
-            <w:r>
-              <w:t>compréhensible et simple ;</w:t>
+              <w:t>Ce cas d’utilisation permet à l’utilisateur de résoudre le problème crée dans le package 1 (Création) de manière directe et optimisé</w:t>
+            </w:r>
+            <w:r>
+              <w:t> ;</w:t>
             </w:r>
           </w:p>
           <w:p>
@@ -5098,18 +4655,10 @@
               <w:pStyle w:val="TableauPoint"/>
             </w:pPr>
             <w:r>
-              <w:t>L’utilisateur peut avancer dans les étapes en cliquant sur un bouton, idem pour revenir en arrière ;</w:t>
-            </w:r>
-          </w:p>
-          <w:p>
-            <w:pPr>
-              <w:pStyle w:val="TableauPoint"/>
-            </w:pPr>
-            <w:r>
-              <w:t xml:space="preserve">L’utilisateur </w:t>
-            </w:r>
-            <w:r>
-              <w:t>à la vue sur l’ensemble des étapes effectuées (logs) pour résoudre le problème et peut sélectionner une étape dans la liste afin de voir ce qui s’y est passé.</w:t>
+              <w:t>L’</w:t>
+            </w:r>
+            <w:r>
+              <w:t>utilisateur aperçoit directement la solution du problème et n’a pas accès aux étapes de résolution.</w:t>
             </w:r>
           </w:p>
         </w:tc>
@@ -5285,6 +4834,934 @@
             </w:r>
             <w:r>
               <w:tab/>
+              <w:t xml:space="preserve">Affichage de la fenêtre de </w:t>
+            </w:r>
+            <w:r>
+              <w:t>résolution ;</w:t>
+            </w:r>
+          </w:p>
+          <w:p>
+            <w:pPr>
+              <w:pStyle w:val="Tableau"/>
+            </w:pPr>
+            <w:r>
+              <w:t xml:space="preserve">2 : </w:t>
+            </w:r>
+            <w:r>
+              <w:tab/>
+            </w:r>
+            <w:r>
+              <w:t>Affichage des résultats.</w:t>
+            </w:r>
+          </w:p>
+        </w:tc>
+      </w:tr>
+      <w:tr>
+        <w:tblPrEx>
+          <w:tblLook w:val="0000" w:firstRow="0" w:lastRow="0" w:firstColumn="0" w:lastColumn="0" w:noHBand="0" w:noVBand="0"/>
+        </w:tblPrEx>
+        <w:trPr>
+          <w:cantSplit/>
+          <w:trHeight w:val="412"/>
+        </w:trPr>
+        <w:tc>
+          <w:tcPr>
+            <w:tcW w:w="1730" w:type="dxa"/>
+            <w:tcBorders>
+              <w:right w:val="single" w:sz="4" w:space="0" w:color="auto"/>
+            </w:tcBorders>
+            <w:shd w:val="clear" w:color="auto" w:fill="C0C0C0"/>
+            <w:vAlign w:val="center"/>
+          </w:tcPr>
+          <w:p>
+            <w:pPr>
+              <w:jc w:val="left"/>
+              <w:rPr>
+                <w:b/>
+                <w:lang w:val="fr-CH"/>
+              </w:rPr>
+            </w:pPr>
+            <w:r>
+              <w:rPr>
+                <w:b/>
+                <w:lang w:val="fr-CH"/>
+              </w:rPr>
+              <w:t>Scénarios alternatifs</w:t>
+            </w:r>
+          </w:p>
+        </w:tc>
+        <w:tc>
+          <w:tcPr>
+            <w:tcW w:w="7630" w:type="dxa"/>
+            <w:gridSpan w:val="5"/>
+            <w:tcBorders>
+              <w:left w:val="single" w:sz="4" w:space="0" w:color="auto"/>
+            </w:tcBorders>
+            <w:vAlign w:val="center"/>
+          </w:tcPr>
+          <w:p>
+            <w:pPr>
+              <w:pStyle w:val="Tableau"/>
+            </w:pPr>
+            <w:r>
+              <w:t>Aucun</w:t>
+            </w:r>
+          </w:p>
+        </w:tc>
+      </w:tr>
+      <w:tr>
+        <w:tblPrEx>
+          <w:tblLook w:val="0000" w:firstRow="0" w:lastRow="0" w:firstColumn="0" w:lastColumn="0" w:noHBand="0" w:noVBand="0"/>
+        </w:tblPrEx>
+        <w:trPr>
+          <w:cantSplit/>
+          <w:trHeight w:val="412"/>
+        </w:trPr>
+        <w:tc>
+          <w:tcPr>
+            <w:tcW w:w="1730" w:type="dxa"/>
+            <w:tcBorders>
+              <w:right w:val="single" w:sz="4" w:space="0" w:color="auto"/>
+            </w:tcBorders>
+            <w:shd w:val="clear" w:color="auto" w:fill="C0C0C0"/>
+            <w:vAlign w:val="center"/>
+          </w:tcPr>
+          <w:p>
+            <w:pPr>
+              <w:jc w:val="left"/>
+              <w:rPr>
+                <w:b/>
+                <w:lang w:val="fr-CH"/>
+              </w:rPr>
+            </w:pPr>
+            <w:r>
+              <w:rPr>
+                <w:b/>
+                <w:lang w:val="fr-CH"/>
+              </w:rPr>
+              <w:t>Préconditions</w:t>
+            </w:r>
+          </w:p>
+        </w:tc>
+        <w:tc>
+          <w:tcPr>
+            <w:tcW w:w="7630" w:type="dxa"/>
+            <w:gridSpan w:val="5"/>
+            <w:tcBorders>
+              <w:left w:val="single" w:sz="4" w:space="0" w:color="auto"/>
+            </w:tcBorders>
+            <w:vAlign w:val="center"/>
+          </w:tcPr>
+          <w:p>
+            <w:pPr>
+              <w:rPr>
+                <w:lang w:val="fr-CH"/>
+              </w:rPr>
+            </w:pPr>
+            <w:r>
+              <w:rPr>
+                <w:lang w:val="fr-CH"/>
+              </w:rPr>
+              <w:t>Avoir une matrice remplie : UC 1.1 et UC 1.4 ou UC 1.2</w:t>
+            </w:r>
+          </w:p>
+        </w:tc>
+      </w:tr>
+      <w:tr>
+        <w:tblPrEx>
+          <w:tblLook w:val="0000" w:firstRow="0" w:lastRow="0" w:firstColumn="0" w:lastColumn="0" w:noHBand="0" w:noVBand="0"/>
+        </w:tblPrEx>
+        <w:trPr>
+          <w:cantSplit/>
+          <w:trHeight w:val="412"/>
+        </w:trPr>
+        <w:tc>
+          <w:tcPr>
+            <w:tcW w:w="1730" w:type="dxa"/>
+            <w:tcBorders>
+              <w:bottom w:val="single" w:sz="4" w:space="0" w:color="auto"/>
+              <w:right w:val="single" w:sz="4" w:space="0" w:color="auto"/>
+            </w:tcBorders>
+            <w:shd w:val="clear" w:color="auto" w:fill="C0C0C0"/>
+            <w:vAlign w:val="center"/>
+          </w:tcPr>
+          <w:p>
+            <w:pPr>
+              <w:jc w:val="left"/>
+              <w:rPr>
+                <w:b/>
+                <w:lang w:val="fr-CH"/>
+              </w:rPr>
+            </w:pPr>
+            <w:r>
+              <w:rPr>
+                <w:b/>
+                <w:lang w:val="fr-CH"/>
+              </w:rPr>
+              <w:t>Post-Conditions</w:t>
+            </w:r>
+          </w:p>
+        </w:tc>
+        <w:tc>
+          <w:tcPr>
+            <w:tcW w:w="7630" w:type="dxa"/>
+            <w:gridSpan w:val="5"/>
+            <w:tcBorders>
+              <w:left w:val="single" w:sz="4" w:space="0" w:color="auto"/>
+            </w:tcBorders>
+            <w:vAlign w:val="center"/>
+          </w:tcPr>
+          <w:p>
+            <w:pPr>
+              <w:rPr>
+                <w:lang w:val="fr-CH"/>
+              </w:rPr>
+            </w:pPr>
+            <w:r>
+              <w:rPr>
+                <w:lang w:val="fr-CH"/>
+              </w:rPr>
+              <w:t>Aucune</w:t>
+            </w:r>
+          </w:p>
+        </w:tc>
+      </w:tr>
+      <w:tr>
+        <w:tblPrEx>
+          <w:tblLook w:val="0000" w:firstRow="0" w:lastRow="0" w:firstColumn="0" w:lastColumn="0" w:noHBand="0" w:noVBand="0"/>
+        </w:tblPrEx>
+        <w:trPr>
+          <w:cantSplit/>
+          <w:trHeight w:val="412"/>
+        </w:trPr>
+        <w:tc>
+          <w:tcPr>
+            <w:tcW w:w="1730" w:type="dxa"/>
+            <w:tcBorders>
+              <w:right w:val="single" w:sz="4" w:space="0" w:color="auto"/>
+            </w:tcBorders>
+            <w:shd w:val="clear" w:color="auto" w:fill="C0C0C0"/>
+            <w:vAlign w:val="center"/>
+          </w:tcPr>
+          <w:p>
+            <w:pPr>
+              <w:jc w:val="left"/>
+              <w:rPr>
+                <w:b/>
+                <w:lang w:val="fr-CH"/>
+              </w:rPr>
+            </w:pPr>
+            <w:r>
+              <w:rPr>
+                <w:b/>
+                <w:lang w:val="fr-CH"/>
+              </w:rPr>
+              <w:t>Exigences</w:t>
+            </w:r>
+          </w:p>
+        </w:tc>
+        <w:tc>
+          <w:tcPr>
+            <w:tcW w:w="7630" w:type="dxa"/>
+            <w:gridSpan w:val="5"/>
+            <w:tcBorders>
+              <w:left w:val="single" w:sz="4" w:space="0" w:color="auto"/>
+            </w:tcBorders>
+            <w:vAlign w:val="center"/>
+          </w:tcPr>
+          <w:p>
+            <w:pPr>
+              <w:rPr>
+                <w:lang w:val="fr-CH"/>
+              </w:rPr>
+            </w:pPr>
+            <w:r>
+              <w:rPr>
+                <w:lang w:val="fr-CH"/>
+              </w:rPr>
+              <w:t>EF1</w:t>
+            </w:r>
+          </w:p>
+          <w:p>
+            <w:pPr>
+              <w:rPr>
+                <w:lang w:val="fr-CH"/>
+              </w:rPr>
+            </w:pPr>
+            <w:r>
+              <w:rPr>
+                <w:lang w:val="fr-CH"/>
+              </w:rPr>
+              <w:t>ENF1</w:t>
+            </w:r>
+            <w:r>
+              <w:rPr>
+                <w:lang w:val="fr-CH"/>
+              </w:rPr>
+              <w:t>,</w:t>
+            </w:r>
+            <w:r>
+              <w:rPr>
+                <w:lang w:val="fr-CH"/>
+              </w:rPr>
+              <w:t xml:space="preserve"> ENF</w:t>
+            </w:r>
+            <w:r>
+              <w:rPr>
+                <w:lang w:val="fr-CH"/>
+              </w:rPr>
+              <w:t xml:space="preserve">2, </w:t>
+            </w:r>
+            <w:r>
+              <w:rPr>
+                <w:lang w:val="fr-CH"/>
+              </w:rPr>
+              <w:t>E</w:t>
+            </w:r>
+            <w:r>
+              <w:rPr>
+                <w:lang w:val="fr-CH"/>
+              </w:rPr>
+              <w:t>N</w:t>
+            </w:r>
+            <w:r>
+              <w:rPr>
+                <w:lang w:val="fr-CH"/>
+              </w:rPr>
+              <w:t>F</w:t>
+            </w:r>
+            <w:r>
+              <w:rPr>
+                <w:lang w:val="fr-CH"/>
+              </w:rPr>
+              <w:t>3</w:t>
+            </w:r>
+          </w:p>
+        </w:tc>
+      </w:tr>
+    </w:tbl>
+    <w:p>
+      <w:pPr>
+        <w:rPr>
+          <w:lang w:val="fr-CH"/>
+        </w:rPr>
+      </w:pPr>
+    </w:p>
+    <w:p>
+      <w:pPr>
+        <w:rPr>
+          <w:lang w:val="fr-CH"/>
+        </w:rPr>
+      </w:pPr>
+      <w:r>
+        <w:rPr>
+          <w:noProof/>
+          <w:lang w:val="fr-CH" w:eastAsia="fr-CH"/>
+        </w:rPr>
+        <w:drawing>
+          <wp:inline distT="0" distB="0" distL="0" distR="0">
+            <wp:extent cx="4312285" cy="2458720"/>
+            <wp:effectExtent l="0" t="0" r="0" b="0"/>
+            <wp:docPr id="5" name="Image 5" descr="C:\He-arc\P2\Java\Git\3. Execution\1. Conception\Schémas\Images\DSS 2.1.PNG"/>
+            <wp:cNvGraphicFramePr>
+              <a:graphicFrameLocks xmlns:a="http://schemas.openxmlformats.org/drawingml/2006/main" noChangeAspect="1"/>
+            </wp:cNvGraphicFramePr>
+            <a:graphic xmlns:a="http://schemas.openxmlformats.org/drawingml/2006/main">
+              <a:graphicData uri="http://schemas.openxmlformats.org/drawingml/2006/picture">
+                <pic:pic xmlns:pic="http://schemas.openxmlformats.org/drawingml/2006/picture">
+                  <pic:nvPicPr>
+                    <pic:cNvPr id="0" name="Picture 5" descr="C:\He-arc\P2\Java\Git\3. Execution\1. Conception\Schémas\Images\DSS 2.1.PNG"/>
+                    <pic:cNvPicPr>
+                      <a:picLocks noChangeAspect="1" noChangeArrowheads="1"/>
+                    </pic:cNvPicPr>
+                  </pic:nvPicPr>
+                  <pic:blipFill>
+                    <a:blip r:embed="rId9">
+                      <a:extLst>
+                        <a:ext uri="{28A0092B-C50C-407E-A947-70E740481C1C}">
+                          <a14:useLocalDpi xmlns:a14="http://schemas.microsoft.com/office/drawing/2010/main" val="0"/>
+                        </a:ext>
+                      </a:extLst>
+                    </a:blip>
+                    <a:srcRect/>
+                    <a:stretch>
+                      <a:fillRect/>
+                    </a:stretch>
+                  </pic:blipFill>
+                  <pic:spPr bwMode="auto">
+                    <a:xfrm>
+                      <a:off x="0" y="0"/>
+                      <a:ext cx="4312285" cy="2458720"/>
+                    </a:xfrm>
+                    <a:prstGeom prst="rect">
+                      <a:avLst/>
+                    </a:prstGeom>
+                    <a:noFill/>
+                    <a:ln>
+                      <a:noFill/>
+                    </a:ln>
+                  </pic:spPr>
+                </pic:pic>
+              </a:graphicData>
+            </a:graphic>
+          </wp:inline>
+        </w:drawing>
+      </w:r>
+    </w:p>
+    <w:p>
+      <w:pPr>
+        <w:spacing w:after="200" w:line="276" w:lineRule="auto"/>
+        <w:jc w:val="left"/>
+        <w:rPr>
+          <w:rFonts w:ascii="Century Gothic" w:eastAsiaTheme="majorEastAsia" w:hAnsi="Century Gothic" w:cstheme="majorBidi"/>
+          <w:b/>
+          <w:bCs/>
+          <w:i/>
+          <w:color w:val="2F5496" w:themeColor="accent5" w:themeShade="BF"/>
+          <w:lang w:val="fr-CH"/>
+        </w:rPr>
+      </w:pPr>
+      <w:bookmarkStart w:id="8" w:name="_Toc415441314"/>
+      <w:r>
+        <w:rPr>
+          <w:lang w:val="fr-CH"/>
+        </w:rPr>
+        <w:br w:type="page"/>
+      </w:r>
+    </w:p>
+    <w:p>
+      <w:pPr>
+        <w:pStyle w:val="Titre3"/>
+        <w:rPr>
+          <w:lang w:val="fr-CH"/>
+        </w:rPr>
+      </w:pPr>
+      <w:r>
+        <w:rPr>
+          <w:lang w:val="fr-CH"/>
+        </w:rPr>
+        <w:lastRenderedPageBreak/>
+        <w:t>UC 2.2 Résoudre par étape</w:t>
+      </w:r>
+      <w:bookmarkEnd w:id="8"/>
+    </w:p>
+    <w:tbl>
+      <w:tblPr>
+        <w:tblW w:w="9360" w:type="dxa"/>
+        <w:tblInd w:w="108" w:type="dxa"/>
+        <w:tblBorders>
+          <w:top w:val="single" w:sz="4" w:space="0" w:color="auto"/>
+          <w:left w:val="single" w:sz="4" w:space="0" w:color="auto"/>
+          <w:bottom w:val="single" w:sz="4" w:space="0" w:color="auto"/>
+          <w:right w:val="single" w:sz="4" w:space="0" w:color="auto"/>
+          <w:insideH w:val="single" w:sz="4" w:space="0" w:color="auto"/>
+          <w:insideV w:val="single" w:sz="4" w:space="0" w:color="auto"/>
+        </w:tblBorders>
+        <w:tblLayout w:type="fixed"/>
+        <w:tblLook w:val="01E0" w:firstRow="1" w:lastRow="1" w:firstColumn="1" w:lastColumn="1" w:noHBand="0" w:noVBand="0"/>
+      </w:tblPr>
+      <w:tblGrid>
+        <w:gridCol w:w="1730"/>
+        <w:gridCol w:w="1559"/>
+        <w:gridCol w:w="1389"/>
+        <w:gridCol w:w="2977"/>
+        <w:gridCol w:w="992"/>
+        <w:gridCol w:w="713"/>
+      </w:tblGrid>
+      <w:tr>
+        <w:tc>
+          <w:tcPr>
+            <w:tcW w:w="1730" w:type="dxa"/>
+            <w:tcBorders>
+              <w:bottom w:val="single" w:sz="4" w:space="0" w:color="auto"/>
+            </w:tcBorders>
+            <w:shd w:val="clear" w:color="auto" w:fill="C0C0C0"/>
+            <w:vAlign w:val="center"/>
+          </w:tcPr>
+          <w:p>
+            <w:pPr>
+              <w:jc w:val="left"/>
+              <w:rPr>
+                <w:b/>
+                <w:lang w:val="fr-CH"/>
+              </w:rPr>
+            </w:pPr>
+            <w:r>
+              <w:rPr>
+                <w:b/>
+                <w:lang w:val="fr-CH"/>
+              </w:rPr>
+              <w:t>ID</w:t>
+            </w:r>
+          </w:p>
+        </w:tc>
+        <w:tc>
+          <w:tcPr>
+            <w:tcW w:w="1559" w:type="dxa"/>
+            <w:tcBorders>
+              <w:bottom w:val="single" w:sz="4" w:space="0" w:color="auto"/>
+            </w:tcBorders>
+            <w:shd w:val="clear" w:color="auto" w:fill="auto"/>
+            <w:vAlign w:val="center"/>
+          </w:tcPr>
+          <w:p>
+            <w:pPr>
+              <w:rPr>
+                <w:lang w:val="fr-CH"/>
+              </w:rPr>
+            </w:pPr>
+            <w:r>
+              <w:rPr>
+                <w:lang w:val="fr-CH"/>
+              </w:rPr>
+              <w:t>UC 2.2</w:t>
+            </w:r>
+          </w:p>
+        </w:tc>
+        <w:tc>
+          <w:tcPr>
+            <w:tcW w:w="1389" w:type="dxa"/>
+            <w:tcBorders>
+              <w:bottom w:val="single" w:sz="4" w:space="0" w:color="auto"/>
+            </w:tcBorders>
+            <w:shd w:val="clear" w:color="auto" w:fill="C0C0C0"/>
+            <w:vAlign w:val="center"/>
+          </w:tcPr>
+          <w:p>
+            <w:pPr>
+              <w:rPr>
+                <w:b/>
+                <w:lang w:val="fr-CH"/>
+              </w:rPr>
+            </w:pPr>
+            <w:r>
+              <w:rPr>
+                <w:b/>
+                <w:lang w:val="fr-CH"/>
+              </w:rPr>
+              <w:t>Nom</w:t>
+            </w:r>
+          </w:p>
+        </w:tc>
+        <w:tc>
+          <w:tcPr>
+            <w:tcW w:w="4682" w:type="dxa"/>
+            <w:gridSpan w:val="3"/>
+            <w:tcBorders>
+              <w:bottom w:val="single" w:sz="4" w:space="0" w:color="auto"/>
+            </w:tcBorders>
+            <w:shd w:val="clear" w:color="auto" w:fill="auto"/>
+            <w:vAlign w:val="center"/>
+          </w:tcPr>
+          <w:p>
+            <w:pPr>
+              <w:rPr>
+                <w:lang w:val="fr-CH"/>
+              </w:rPr>
+            </w:pPr>
+            <w:r>
+              <w:rPr>
+                <w:lang w:val="fr-CH"/>
+              </w:rPr>
+              <w:t>Résoudre par étape</w:t>
+            </w:r>
+          </w:p>
+        </w:tc>
+      </w:tr>
+      <w:tr>
+        <w:tc>
+          <w:tcPr>
+            <w:tcW w:w="1730" w:type="dxa"/>
+            <w:tcBorders>
+              <w:bottom w:val="single" w:sz="18" w:space="0" w:color="auto"/>
+            </w:tcBorders>
+            <w:shd w:val="clear" w:color="auto" w:fill="C0C0C0"/>
+            <w:vAlign w:val="center"/>
+          </w:tcPr>
+          <w:p>
+            <w:pPr>
+              <w:jc w:val="left"/>
+              <w:rPr>
+                <w:b/>
+                <w:lang w:val="fr-CH"/>
+              </w:rPr>
+            </w:pPr>
+            <w:r>
+              <w:rPr>
+                <w:b/>
+                <w:lang w:val="fr-CH"/>
+              </w:rPr>
+              <w:t>Date</w:t>
+            </w:r>
+          </w:p>
+        </w:tc>
+        <w:tc>
+          <w:tcPr>
+            <w:tcW w:w="1559" w:type="dxa"/>
+            <w:tcBorders>
+              <w:bottom w:val="single" w:sz="18" w:space="0" w:color="auto"/>
+            </w:tcBorders>
+            <w:shd w:val="clear" w:color="auto" w:fill="auto"/>
+            <w:vAlign w:val="center"/>
+          </w:tcPr>
+          <w:p>
+            <w:pPr>
+              <w:rPr>
+                <w:lang w:val="fr-CH"/>
+              </w:rPr>
+            </w:pPr>
+            <w:r>
+              <w:rPr>
+                <w:lang w:val="fr-CH"/>
+              </w:rPr>
+              <w:t>16.03.2015</w:t>
+            </w:r>
+          </w:p>
+        </w:tc>
+        <w:tc>
+          <w:tcPr>
+            <w:tcW w:w="1389" w:type="dxa"/>
+            <w:tcBorders>
+              <w:bottom w:val="single" w:sz="18" w:space="0" w:color="auto"/>
+            </w:tcBorders>
+            <w:shd w:val="clear" w:color="auto" w:fill="C0C0C0"/>
+            <w:vAlign w:val="center"/>
+          </w:tcPr>
+          <w:p>
+            <w:pPr>
+              <w:rPr>
+                <w:b/>
+                <w:lang w:val="fr-CH"/>
+              </w:rPr>
+            </w:pPr>
+            <w:r>
+              <w:rPr>
+                <w:b/>
+                <w:lang w:val="fr-CH"/>
+              </w:rPr>
+              <w:t>Auteur</w:t>
+            </w:r>
+          </w:p>
+        </w:tc>
+        <w:tc>
+          <w:tcPr>
+            <w:tcW w:w="2977" w:type="dxa"/>
+            <w:tcBorders>
+              <w:bottom w:val="single" w:sz="18" w:space="0" w:color="auto"/>
+            </w:tcBorders>
+            <w:shd w:val="clear" w:color="auto" w:fill="auto"/>
+            <w:vAlign w:val="center"/>
+          </w:tcPr>
+          <w:p>
+            <w:pPr>
+              <w:rPr>
+                <w:lang w:val="fr-CH"/>
+              </w:rPr>
+            </w:pPr>
+            <w:r>
+              <w:rPr>
+                <w:lang w:val="fr-CH"/>
+              </w:rPr>
+              <w:t>Équipe 7</w:t>
+            </w:r>
+          </w:p>
+        </w:tc>
+        <w:tc>
+          <w:tcPr>
+            <w:tcW w:w="992" w:type="dxa"/>
+            <w:tcBorders>
+              <w:bottom w:val="single" w:sz="18" w:space="0" w:color="auto"/>
+            </w:tcBorders>
+            <w:shd w:val="clear" w:color="auto" w:fill="C0C0C0"/>
+            <w:vAlign w:val="center"/>
+          </w:tcPr>
+          <w:p>
+            <w:pPr>
+              <w:rPr>
+                <w:lang w:val="fr-CH"/>
+              </w:rPr>
+            </w:pPr>
+            <w:r>
+              <w:rPr>
+                <w:b/>
+                <w:lang w:val="fr-CH"/>
+              </w:rPr>
+              <w:t>Priorité</w:t>
+            </w:r>
+          </w:p>
+        </w:tc>
+        <w:tc>
+          <w:tcPr>
+            <w:tcW w:w="713" w:type="dxa"/>
+            <w:tcBorders>
+              <w:bottom w:val="single" w:sz="18" w:space="0" w:color="auto"/>
+            </w:tcBorders>
+            <w:shd w:val="clear" w:color="auto" w:fill="auto"/>
+            <w:vAlign w:val="center"/>
+          </w:tcPr>
+          <w:p>
+            <w:pPr>
+              <w:rPr>
+                <w:lang w:val="fr-CH"/>
+              </w:rPr>
+            </w:pPr>
+            <w:r>
+              <w:rPr>
+                <w:lang w:val="fr-CH"/>
+              </w:rPr>
+              <w:t>Haut</w:t>
+            </w:r>
+          </w:p>
+        </w:tc>
+      </w:tr>
+      <w:tr>
+        <w:tblPrEx>
+          <w:tblLook w:val="0000" w:firstRow="0" w:lastRow="0" w:firstColumn="0" w:lastColumn="0" w:noHBand="0" w:noVBand="0"/>
+        </w:tblPrEx>
+        <w:trPr>
+          <w:cantSplit/>
+          <w:trHeight w:val="400"/>
+        </w:trPr>
+        <w:tc>
+          <w:tcPr>
+            <w:tcW w:w="1730" w:type="dxa"/>
+            <w:tcBorders>
+              <w:top w:val="single" w:sz="18" w:space="0" w:color="auto"/>
+              <w:right w:val="single" w:sz="4" w:space="0" w:color="auto"/>
+            </w:tcBorders>
+            <w:shd w:val="clear" w:color="auto" w:fill="C0C0C0"/>
+            <w:vAlign w:val="center"/>
+          </w:tcPr>
+          <w:p>
+            <w:pPr>
+              <w:jc w:val="left"/>
+              <w:rPr>
+                <w:b/>
+                <w:lang w:val="fr-CH"/>
+              </w:rPr>
+            </w:pPr>
+            <w:r>
+              <w:rPr>
+                <w:b/>
+                <w:lang w:val="fr-CH"/>
+              </w:rPr>
+              <w:t>Description et objectifs</w:t>
+            </w:r>
+          </w:p>
+        </w:tc>
+        <w:tc>
+          <w:tcPr>
+            <w:tcW w:w="7630" w:type="dxa"/>
+            <w:gridSpan w:val="5"/>
+            <w:tcBorders>
+              <w:top w:val="single" w:sz="18" w:space="0" w:color="auto"/>
+              <w:left w:val="single" w:sz="4" w:space="0" w:color="auto"/>
+            </w:tcBorders>
+            <w:vAlign w:val="center"/>
+          </w:tcPr>
+          <w:p>
+            <w:pPr>
+              <w:pStyle w:val="TableauPoint"/>
+            </w:pPr>
+            <w:r>
+              <w:t xml:space="preserve">Ce cas d’utilisation permet à l’utilisateur de résoudre le problème crée dans le package 1 (Création) de manière </w:t>
+            </w:r>
+            <w:r>
+              <w:t>compréhensible et simple ;</w:t>
+            </w:r>
+          </w:p>
+          <w:p>
+            <w:pPr>
+              <w:pStyle w:val="TableauPoint"/>
+            </w:pPr>
+            <w:r>
+              <w:t>L’utilisateur peut avancer dans les étapes en cliquant sur un bouton, idem pour revenir en arrière ;</w:t>
+            </w:r>
+          </w:p>
+          <w:p>
+            <w:pPr>
+              <w:pStyle w:val="TableauPoint"/>
+            </w:pPr>
+            <w:r>
+              <w:t xml:space="preserve">L’utilisateur </w:t>
+            </w:r>
+            <w:r>
+              <w:t>à la vue sur l’ensemble des étapes effectuées (logs) pour résoudre le problème et peut sélectionner une étape dans la liste afin de voir ce qui s’y est passé.</w:t>
+            </w:r>
+          </w:p>
+        </w:tc>
+      </w:tr>
+      <w:tr>
+        <w:tblPrEx>
+          <w:tblLook w:val="0000" w:firstRow="0" w:lastRow="0" w:firstColumn="0" w:lastColumn="0" w:noHBand="0" w:noVBand="0"/>
+        </w:tblPrEx>
+        <w:trPr>
+          <w:cantSplit/>
+          <w:trHeight w:val="325"/>
+        </w:trPr>
+        <w:tc>
+          <w:tcPr>
+            <w:tcW w:w="1730" w:type="dxa"/>
+            <w:tcBorders>
+              <w:right w:val="single" w:sz="4" w:space="0" w:color="auto"/>
+            </w:tcBorders>
+            <w:shd w:val="clear" w:color="auto" w:fill="C0C0C0"/>
+            <w:vAlign w:val="center"/>
+          </w:tcPr>
+          <w:p>
+            <w:pPr>
+              <w:jc w:val="left"/>
+              <w:rPr>
+                <w:b/>
+                <w:lang w:val="fr-CH"/>
+              </w:rPr>
+            </w:pPr>
+            <w:r>
+              <w:rPr>
+                <w:b/>
+                <w:lang w:val="fr-CH"/>
+              </w:rPr>
+              <w:t>Acteurs</w:t>
+            </w:r>
+          </w:p>
+        </w:tc>
+        <w:tc>
+          <w:tcPr>
+            <w:tcW w:w="7630" w:type="dxa"/>
+            <w:gridSpan w:val="5"/>
+            <w:tcBorders>
+              <w:left w:val="single" w:sz="4" w:space="0" w:color="auto"/>
+            </w:tcBorders>
+            <w:vAlign w:val="center"/>
+          </w:tcPr>
+          <w:p>
+            <w:pPr>
+              <w:rPr>
+                <w:lang w:val="fr-CH"/>
+              </w:rPr>
+            </w:pPr>
+            <w:r>
+              <w:rPr>
+                <w:lang w:val="fr-CH"/>
+              </w:rPr>
+              <w:t>Utilisateur</w:t>
+            </w:r>
+          </w:p>
+        </w:tc>
+      </w:tr>
+      <w:tr>
+        <w:tblPrEx>
+          <w:tblLook w:val="0000" w:firstRow="0" w:lastRow="0" w:firstColumn="0" w:lastColumn="0" w:noHBand="0" w:noVBand="0"/>
+        </w:tblPrEx>
+        <w:trPr>
+          <w:cantSplit/>
+          <w:trHeight w:val="412"/>
+        </w:trPr>
+        <w:tc>
+          <w:tcPr>
+            <w:tcW w:w="1730" w:type="dxa"/>
+            <w:tcBorders>
+              <w:right w:val="single" w:sz="4" w:space="0" w:color="auto"/>
+            </w:tcBorders>
+            <w:shd w:val="clear" w:color="auto" w:fill="C0C0C0"/>
+            <w:vAlign w:val="center"/>
+          </w:tcPr>
+          <w:p>
+            <w:pPr>
+              <w:jc w:val="left"/>
+              <w:rPr>
+                <w:b/>
+                <w:lang w:val="fr-CH"/>
+              </w:rPr>
+            </w:pPr>
+            <w:r>
+              <w:rPr>
+                <w:b/>
+                <w:lang w:val="fr-CH"/>
+              </w:rPr>
+              <w:t>Déclencheur</w:t>
+            </w:r>
+          </w:p>
+        </w:tc>
+        <w:tc>
+          <w:tcPr>
+            <w:tcW w:w="7630" w:type="dxa"/>
+            <w:gridSpan w:val="5"/>
+            <w:tcBorders>
+              <w:left w:val="single" w:sz="4" w:space="0" w:color="auto"/>
+            </w:tcBorders>
+            <w:vAlign w:val="center"/>
+          </w:tcPr>
+          <w:p>
+            <w:pPr>
+              <w:pStyle w:val="TableauPoint"/>
+            </w:pPr>
+            <w:r>
+              <w:t>UC 1.2 ;</w:t>
+            </w:r>
+          </w:p>
+          <w:p>
+            <w:pPr>
+              <w:pStyle w:val="TableauPoint"/>
+            </w:pPr>
+            <w:r>
+              <w:t>UC 1.4.</w:t>
+            </w:r>
+          </w:p>
+        </w:tc>
+      </w:tr>
+      <w:tr>
+        <w:tblPrEx>
+          <w:tblLook w:val="0000" w:firstRow="0" w:lastRow="0" w:firstColumn="0" w:lastColumn="0" w:noHBand="0" w:noVBand="0"/>
+        </w:tblPrEx>
+        <w:trPr>
+          <w:cantSplit/>
+          <w:trHeight w:val="412"/>
+        </w:trPr>
+        <w:tc>
+          <w:tcPr>
+            <w:tcW w:w="1730" w:type="dxa"/>
+            <w:tcBorders>
+              <w:right w:val="single" w:sz="4" w:space="0" w:color="auto"/>
+            </w:tcBorders>
+            <w:shd w:val="clear" w:color="auto" w:fill="C0C0C0"/>
+            <w:vAlign w:val="center"/>
+          </w:tcPr>
+          <w:p>
+            <w:pPr>
+              <w:jc w:val="left"/>
+              <w:rPr>
+                <w:b/>
+                <w:lang w:val="fr-CH"/>
+              </w:rPr>
+            </w:pPr>
+            <w:r>
+              <w:rPr>
+                <w:b/>
+                <w:lang w:val="fr-CH"/>
+              </w:rPr>
+              <w:t>Scénario nominal</w:t>
+            </w:r>
+          </w:p>
+        </w:tc>
+        <w:tc>
+          <w:tcPr>
+            <w:tcW w:w="7630" w:type="dxa"/>
+            <w:gridSpan w:val="5"/>
+            <w:tcBorders>
+              <w:left w:val="single" w:sz="4" w:space="0" w:color="auto"/>
+            </w:tcBorders>
+            <w:vAlign w:val="center"/>
+          </w:tcPr>
+          <w:p>
+            <w:pPr>
+              <w:pStyle w:val="Tableau"/>
+            </w:pPr>
+            <w:r>
+              <w:t xml:space="preserve">1 : </w:t>
+            </w:r>
+            <w:r>
+              <w:tab/>
               <w:t>Affichage de la fenêtre de résolution ;</w:t>
             </w:r>
           </w:p>
@@ -5299,7 +5776,7 @@
               <w:tab/>
             </w:r>
             <w:r>
-              <w:t>Affichage d’une étape de résolution ;</w:t>
+              <w:t>Clic sur le bouton de résolution automatique ;</w:t>
             </w:r>
           </w:p>
           <w:p>
@@ -5313,7 +5790,13 @@
               <w:tab/>
             </w:r>
             <w:r>
-              <w:t>Rappel de l’étape de scénario 2 jusqu’à résolution du problème.</w:t>
+              <w:t>Affichage de l’étape suivante</w:t>
+            </w:r>
+            <w:r>
+              <w:t xml:space="preserve"> par période de temps</w:t>
+            </w:r>
+            <w:r>
+              <w:t>.</w:t>
             </w:r>
           </w:p>
         </w:tc>
@@ -5379,7 +5862,10 @@
               <w:pStyle w:val="Tableau"/>
             </w:pPr>
             <w:r>
-              <w:t>2.2 :</w:t>
+              <w:t>3.1</w:t>
+            </w:r>
+            <w:r>
+              <w:t> :</w:t>
             </w:r>
             <w:r>
               <w:tab/>
@@ -5442,7 +5928,10 @@
               <w:pStyle w:val="Tableau"/>
             </w:pPr>
             <w:r>
-              <w:t>2.2 :</w:t>
+              <w:t>3.1</w:t>
+            </w:r>
+            <w:r>
+              <w:t> :</w:t>
             </w:r>
             <w:r>
               <w:tab/>
@@ -5505,7 +5994,10 @@
               <w:pStyle w:val="Tableau"/>
             </w:pPr>
             <w:r>
-              <w:t>2.2 :</w:t>
+              <w:t>3.1</w:t>
+            </w:r>
+            <w:r>
+              <w:t> :</w:t>
             </w:r>
             <w:r>
               <w:tab/>
@@ -5680,10 +6172,128 @@
                 <w:lang w:val="fr-CH"/>
               </w:rPr>
             </w:pPr>
+            <w:r>
+              <w:rPr>
+                <w:lang w:val="fr-CH"/>
+              </w:rPr>
+              <w:t>EF2, EF3</w:t>
+            </w:r>
+          </w:p>
+          <w:p>
+            <w:pPr>
+              <w:rPr>
+                <w:lang w:val="fr-CH"/>
+              </w:rPr>
+            </w:pPr>
+            <w:r>
+              <w:rPr>
+                <w:lang w:val="fr-CH"/>
+              </w:rPr>
+              <w:t>ENF</w:t>
+            </w:r>
+            <w:r>
+              <w:rPr>
+                <w:lang w:val="fr-CH"/>
+              </w:rPr>
+              <w:t xml:space="preserve">2, </w:t>
+            </w:r>
+            <w:r>
+              <w:rPr>
+                <w:lang w:val="fr-CH"/>
+              </w:rPr>
+              <w:t>E</w:t>
+            </w:r>
+            <w:r>
+              <w:rPr>
+                <w:lang w:val="fr-CH"/>
+              </w:rPr>
+              <w:t>N</w:t>
+            </w:r>
+            <w:r>
+              <w:rPr>
+                <w:lang w:val="fr-CH"/>
+              </w:rPr>
+              <w:t>F</w:t>
+            </w:r>
+            <w:r>
+              <w:rPr>
+                <w:lang w:val="fr-CH"/>
+              </w:rPr>
+              <w:t>3</w:t>
+            </w:r>
           </w:p>
         </w:tc>
       </w:tr>
     </w:tbl>
+    <w:p>
+      <w:pPr>
+        <w:pStyle w:val="Titre2"/>
+        <w:numPr>
+          <w:ilvl w:val="0"/>
+          <w:numId w:val="0"/>
+        </w:numPr>
+        <w:ind w:left="576" w:hanging="576"/>
+        <w:rPr>
+          <w:lang w:val="fr-CH"/>
+        </w:rPr>
+      </w:pPr>
+      <w:bookmarkStart w:id="9" w:name="_Toc415441315"/>
+      <w:r>
+        <w:rPr>
+          <w:noProof/>
+          <w:lang w:val="fr-CH" w:eastAsia="fr-CH"/>
+        </w:rPr>
+        <w:lastRenderedPageBreak/>
+        <w:drawing>
+          <wp:inline distT="0" distB="0" distL="0" distR="0">
+            <wp:extent cx="5881816" cy="5301289"/>
+            <wp:effectExtent l="0" t="0" r="5080" b="0"/>
+            <wp:docPr id="6" name="Image 6" descr="C:\He-arc\P2\Java\Git\3. Execution\1. Conception\Schémas\Images\DSS 2.2.PNG"/>
+            <wp:cNvGraphicFramePr>
+              <a:graphicFrameLocks xmlns:a="http://schemas.openxmlformats.org/drawingml/2006/main" noChangeAspect="1"/>
+            </wp:cNvGraphicFramePr>
+            <a:graphic xmlns:a="http://schemas.openxmlformats.org/drawingml/2006/main">
+              <a:graphicData uri="http://schemas.openxmlformats.org/drawingml/2006/picture">
+                <pic:pic xmlns:pic="http://schemas.openxmlformats.org/drawingml/2006/picture">
+                  <pic:nvPicPr>
+                    <pic:cNvPr id="0" name="Picture 6" descr="C:\He-arc\P2\Java\Git\3. Execution\1. Conception\Schémas\Images\DSS 2.2.PNG"/>
+                    <pic:cNvPicPr>
+                      <a:picLocks noChangeAspect="1" noChangeArrowheads="1"/>
+                    </pic:cNvPicPr>
+                  </pic:nvPicPr>
+                  <pic:blipFill>
+                    <a:blip r:embed="rId10">
+                      <a:extLst>
+                        <a:ext uri="{28A0092B-C50C-407E-A947-70E740481C1C}">
+                          <a14:useLocalDpi xmlns:a14="http://schemas.microsoft.com/office/drawing/2010/main" val="0"/>
+                        </a:ext>
+                      </a:extLst>
+                    </a:blip>
+                    <a:srcRect/>
+                    <a:stretch>
+                      <a:fillRect/>
+                    </a:stretch>
+                  </pic:blipFill>
+                  <pic:spPr bwMode="auto">
+                    <a:xfrm>
+                      <a:off x="0" y="0"/>
+                      <a:ext cx="5892024" cy="5310489"/>
+                    </a:xfrm>
+                    <a:prstGeom prst="rect">
+                      <a:avLst/>
+                    </a:prstGeom>
+                    <a:noFill/>
+                    <a:ln>
+                      <a:noFill/>
+                    </a:ln>
+                  </pic:spPr>
+                </pic:pic>
+              </a:graphicData>
+            </a:graphic>
+          </wp:inline>
+        </w:drawing>
+      </w:r>
+    </w:p>
     <w:p>
       <w:pPr>
         <w:pStyle w:val="Titre2"/>
@@ -5691,14 +6301,13 @@
           <w:lang w:val="fr-CH"/>
         </w:rPr>
       </w:pPr>
-      <w:bookmarkStart w:id="8" w:name="_Toc415441315"/>
       <w:r>
         <w:rPr>
           <w:lang w:val="fr-CH"/>
         </w:rPr>
         <w:t>Exigences fonctionnels et non fonctionnels</w:t>
       </w:r>
-      <w:bookmarkEnd w:id="8"/>
+      <w:bookmarkEnd w:id="9"/>
     </w:p>
     <w:tbl>
       <w:tblPr>
@@ -5736,8 +6345,6 @@
                 <w:lang w:val="fr-CH"/>
               </w:rPr>
             </w:pPr>
-            <w:bookmarkStart w:id="9" w:name="_GoBack"/>
-            <w:bookmarkEnd w:id="9"/>
             <w:r>
               <w:rPr>
                 <w:rFonts w:ascii="Credit Suisse Type Roman" w:hAnsi="Credit Suisse Type Roman" w:cs="Tahoma"/>
@@ -5837,7 +6444,7 @@
               <w:rPr>
                 <w:lang w:val="fr-CH"/>
               </w:rPr>
-              <w:t>EF2</w:t>
+              <w:t>EF1</w:t>
             </w:r>
           </w:p>
         </w:tc>
@@ -5928,7 +6535,7 @@
               <w:rPr>
                 <w:lang w:val="fr-CH"/>
               </w:rPr>
-              <w:t>EF3</w:t>
+              <w:t>EF2</w:t>
             </w:r>
           </w:p>
         </w:tc>
@@ -6019,7 +6626,7 @@
               <w:rPr>
                 <w:lang w:val="fr-CH"/>
               </w:rPr>
-              <w:t>EF4</w:t>
+              <w:t>EF3</w:t>
             </w:r>
           </w:p>
         </w:tc>
@@ -6115,7 +6722,7 @@
               <w:rPr>
                 <w:lang w:val="fr-CH"/>
               </w:rPr>
-              <w:t>EF5</w:t>
+              <w:t>ENF1</w:t>
             </w:r>
           </w:p>
         </w:tc>
@@ -6141,7 +6748,7 @@
               <w:rPr>
                 <w:lang w:val="fr-CH"/>
               </w:rPr>
-              <w:t>Fonctionnelle</w:t>
+              <w:t>Performance</w:t>
             </w:r>
           </w:p>
         </w:tc>
@@ -6167,16 +6774,34 @@
               <w:rPr>
                 <w:lang w:val="fr-CH"/>
               </w:rPr>
-              <w:t>Illustration de la résolution d’un problème naturel à l’aide d’un système d’équations dans un but pédagogique.</w:t>
-            </w:r>
-          </w:p>
-          <w:p>
-            <w:pPr>
-              <w:pStyle w:val="TableBodyText"/>
-              <w:rPr>
-                <w:lang w:val="fr-CH"/>
-              </w:rPr>
-            </w:pPr>
+              <w:t xml:space="preserve">Résolution efficiente avec un algorithme performant, sans animation, d’un système de </w:t>
+            </w:r>
+            <w:r>
+              <w:rPr>
+                <w:i/>
+                <w:lang w:val="fr-CH"/>
+              </w:rPr>
+              <w:t>m</w:t>
+            </w:r>
+            <w:r>
+              <w:rPr>
+                <w:lang w:val="fr-CH"/>
+              </w:rPr>
+              <w:t xml:space="preserve"> équations à </w:t>
+            </w:r>
+            <w:r>
+              <w:rPr>
+                <w:i/>
+                <w:lang w:val="fr-CH"/>
+              </w:rPr>
+              <w:t>n</w:t>
+            </w:r>
+            <w:r>
+              <w:rPr>
+                <w:lang w:val="fr-CH"/>
+              </w:rPr>
+              <w:t xml:space="preserve"> inconnus.</w:t>
+            </w:r>
           </w:p>
         </w:tc>
       </w:tr>
@@ -6194,6 +6819,7 @@
               <w:right w:val="single" w:sz="4" w:space="0" w:color="C3DDB8"/>
             </w:tcBorders>
             <w:shd w:val="clear" w:color="auto" w:fill="auto"/>
+            <w:hideMark/>
           </w:tcPr>
           <w:p>
             <w:pPr>
@@ -6206,7 +6832,13 @@
               <w:rPr>
                 <w:lang w:val="fr-CH"/>
               </w:rPr>
-              <w:t>ENF1</w:t>
+              <w:t>ENF</w:t>
+            </w:r>
+            <w:r>
+              <w:rPr>
+                <w:lang w:val="fr-CH"/>
+              </w:rPr>
+              <w:t>2</w:t>
             </w:r>
           </w:p>
         </w:tc>
@@ -6220,6 +6852,7 @@
               <w:right w:val="single" w:sz="4" w:space="0" w:color="C3DDB8"/>
             </w:tcBorders>
             <w:shd w:val="clear" w:color="auto" w:fill="auto"/>
+            <w:hideMark/>
           </w:tcPr>
           <w:p>
             <w:pPr>
@@ -6232,7 +6865,7 @@
               <w:rPr>
                 <w:lang w:val="fr-CH"/>
               </w:rPr>
-              <w:t>Performance</w:t>
+              <w:t>Ergonomie</w:t>
             </w:r>
           </w:p>
         </w:tc>
@@ -6258,124 +6891,19 @@
               <w:rPr>
                 <w:lang w:val="fr-CH"/>
               </w:rPr>
-              <w:t xml:space="preserve">Résolution efficiente avec un algorithme performant, sans animation, d’un système de </w:t>
-            </w:r>
-            <w:r>
-              <w:rPr>
-                <w:i/>
-                <w:lang w:val="fr-CH"/>
-              </w:rPr>
-              <w:t>m</w:t>
-            </w:r>
-            <w:r>
-              <w:rPr>
-                <w:lang w:val="fr-CH"/>
-              </w:rPr>
-              <w:t xml:space="preserve"> équations à </w:t>
-            </w:r>
-            <w:r>
-              <w:rPr>
-                <w:i/>
-                <w:lang w:val="fr-CH"/>
-              </w:rPr>
-              <w:t>n</w:t>
-            </w:r>
-            <w:r>
-              <w:rPr>
-                <w:lang w:val="fr-CH"/>
-              </w:rPr>
-              <w:t xml:space="preserve"> inconnus.</w:t>
-            </w:r>
-          </w:p>
-        </w:tc>
-      </w:tr>
-      <w:tr>
-        <w:trPr>
-          <w:trHeight w:val="510"/>
-        </w:trPr>
-        <w:tc>
-          <w:tcPr>
-            <w:tcW w:w="1355" w:type="dxa"/>
-            <w:tcBorders>
-              <w:top w:val="nil"/>
-              <w:left w:val="single" w:sz="4" w:space="0" w:color="auto"/>
-              <w:bottom w:val="single" w:sz="4" w:space="0" w:color="C3DDB8"/>
-              <w:right w:val="single" w:sz="4" w:space="0" w:color="C3DDB8"/>
-            </w:tcBorders>
-            <w:shd w:val="clear" w:color="auto" w:fill="auto"/>
-            <w:hideMark/>
-          </w:tcPr>
-          <w:p>
-            <w:pPr>
-              <w:pStyle w:val="TableBodyText"/>
-              <w:rPr>
-                <w:lang w:val="fr-CH"/>
-              </w:rPr>
-            </w:pPr>
-            <w:r>
-              <w:rPr>
-                <w:lang w:val="fr-CH"/>
-              </w:rPr>
-              <w:t>ENF</w:t>
-            </w:r>
-            <w:r>
-              <w:rPr>
-                <w:lang w:val="fr-CH"/>
-              </w:rPr>
-              <w:t>2</w:t>
-            </w:r>
-          </w:p>
-        </w:tc>
-        <w:tc>
-          <w:tcPr>
-            <w:tcW w:w="1433" w:type="dxa"/>
-            <w:tcBorders>
-              <w:top w:val="nil"/>
-              <w:left w:val="nil"/>
-              <w:bottom w:val="single" w:sz="4" w:space="0" w:color="C3DDB8"/>
-              <w:right w:val="single" w:sz="4" w:space="0" w:color="C3DDB8"/>
-            </w:tcBorders>
-            <w:shd w:val="clear" w:color="auto" w:fill="auto"/>
-            <w:hideMark/>
-          </w:tcPr>
-          <w:p>
-            <w:pPr>
-              <w:pStyle w:val="TableBodyText"/>
-              <w:rPr>
-                <w:lang w:val="fr-CH"/>
-              </w:rPr>
-            </w:pPr>
-            <w:r>
-              <w:rPr>
-                <w:lang w:val="fr-CH"/>
-              </w:rPr>
-              <w:t>Ergonomie</w:t>
-            </w:r>
-          </w:p>
-        </w:tc>
-        <w:tc>
-          <w:tcPr>
-            <w:tcW w:w="6772" w:type="dxa"/>
-            <w:tcBorders>
-              <w:top w:val="nil"/>
-              <w:left w:val="nil"/>
-              <w:bottom w:val="single" w:sz="4" w:space="0" w:color="C3DDB8"/>
-              <w:right w:val="single" w:sz="4" w:space="0" w:color="C3DDB8"/>
-            </w:tcBorders>
-            <w:shd w:val="clear" w:color="auto" w:fill="auto"/>
-          </w:tcPr>
-          <w:p>
-            <w:pPr>
-              <w:pStyle w:val="TableBodyText"/>
-              <w:rPr>
-                <w:lang w:val="fr-CH"/>
-              </w:rPr>
-            </w:pPr>
-            <w:r>
-              <w:rPr>
-                <w:lang w:val="fr-CH"/>
-              </w:rPr>
-              <w:t>Ne pas paralyser l’application lors de la résolution et garantir la réactivité de l’interface en général.</w:t>
+              <w:t xml:space="preserve">Ne pas paralyser l’application lors </w:t>
+            </w:r>
+            <w:r>
+              <w:rPr>
+                <w:lang w:val="fr-CH"/>
+              </w:rPr>
+              <w:t>d’un chargement d’une équation ou d’une étape de l’équation (Matrice)</w:t>
+            </w:r>
+            <w:r>
+              <w:rPr>
+                <w:lang w:val="fr-CH"/>
+              </w:rPr>
+              <w:t xml:space="preserve"> et garantir la réactivité de l’interface en général.</w:t>
             </w:r>
           </w:p>
           <w:p>

</xml_diff>